<commit_message>
There may be some opportunities here :)
</commit_message>
<xml_diff>
--- a/bob-chapters/chapter3/Chapter 3-jay.docx
+++ b/bob-chapters/chapter3/Chapter 3-jay.docx
@@ -233,15 +233,15 @@
       </w:r>
       <w:proofErr w:type="spellEnd"/>
       <w:r>
-        <w:t xml:space="preserve"> for your analyses and exploration as they provide very robust and forgiving </w:t>
+        <w:t xml:space="preserve"> for your analyses and exploration as they provide very robust and forgiving environments and each will be far more optimal then saving and </w:t>
       </w:r>
       <w:proofErr w:type="gramStart"/>
       <w:r>
-        <w:t>environments</w:t>
+        <w:t>executing</w:t>
       </w:r>
       <w:proofErr w:type="gramEnd"/>
       <w:r>
-        <w:t xml:space="preserve"> and each will be far more optimal then saving and executing scripts.</w:t>
+        <w:t xml:space="preserve"> scripts.</w:t>
       </w:r>
       <w:r>
         <w:t xml:space="preserve"> </w:t>
@@ -2044,7 +2044,20 @@
         <w:pStyle w:val="H1"/>
       </w:pPr>
       <w:r>
-        <w:t>Reading In Data</w:t>
+        <w:t xml:space="preserve">Reading In </w:t>
+      </w:r>
+      <w:commentRangeStart w:id="1"/>
+      <w:r>
+        <w:t>Data</w:t>
+      </w:r>
+      <w:commentRangeEnd w:id="1"/>
+      <w:r>
+        <w:rPr>
+          <w:rStyle w:val="CommentReference"/>
+          <w:rFonts w:ascii="Times New Roman" w:hAnsi="Times New Roman"/>
+          <w:b w:val="0"/>
+        </w:rPr>
+        <w:commentReference w:id="1"/>
       </w:r>
     </w:p>
     <w:p>
@@ -2274,216 +2287,9 @@
       <w:r>
         <w:t xml:space="preserve">av &lt;- </w:t>
       </w:r>
-      <w:commentRangeStart w:id="1"/>
+      <w:commentRangeStart w:id="2"/>
       <w:r>
         <w:t>read</w:t>
-      </w:r>
-      <w:commentRangeEnd w:id="1"/>
-      <w:r>
-        <w:rPr>
-          <w:rStyle w:val="CommentReference"/>
-          <w:rFonts w:ascii="Times New Roman" w:hAnsi="Times New Roman"/>
-          <w:noProof w:val="0"/>
-          <w:snapToGrid/>
-        </w:rPr>
-        <w:commentReference w:id="1"/>
-      </w:r>
-      <w:r>
-        <w:t>.csv(avRep,sep="#"</w:t>
-      </w:r>
-      <w:r>
-        <w:t>,stringsAsFactors=FALSE</w:t>
-      </w:r>
-      <w:r>
-        <w:t>)</w:t>
-      </w:r>
-    </w:p>
-    <w:p>
-      <w:pPr>
-        <w:pStyle w:val="CodeSnippet"/>
-      </w:pPr>
-    </w:p>
-    <w:p>
-      <w:pPr>
-        <w:pStyle w:val="CodeSnippet"/>
-      </w:pPr>
-      <w:r>
-        <w:rPr>
-          <w:b/>
-        </w:rPr>
-        <w:t>str(av)</w:t>
-      </w:r>
-      <w:r>
-        <w:t xml:space="preserve"> </w:t>
-      </w:r>
-      <w:r>
-        <w:rPr>
-          <w:i/>
-        </w:rPr>
-        <w:t># take a quick look at the data frame</w:t>
-      </w:r>
-    </w:p>
-    <w:p>
-      <w:pPr>
-        <w:pStyle w:val="CodeSnippet"/>
-      </w:pPr>
-      <w:r>
-        <w:t xml:space="preserve">'data.frame': 258625 obs. of 8 </w:t>
-      </w:r>
-      <w:r>
-        <w:t>variables:</w:t>
-      </w:r>
-    </w:p>
-    <w:p>
-      <w:pPr>
-        <w:pStyle w:val="CodeSnippet"/>
-      </w:pPr>
-      <w:r>
-        <w:t xml:space="preserve"> $ X222.76.212.189            : chr  "222.76.212.185" "222.76.212.186"</w:t>
-      </w:r>
-    </w:p>
-    <w:p>
-      <w:pPr>
-        <w:pStyle w:val="CodeSnippet"/>
-      </w:pPr>
-      <w:r>
-        <w:t xml:space="preserve"> "</w:t>
-      </w:r>
-      <w:r>
-        <w:t>5.34.246.67" "178.94.97.176" ...</w:t>
-      </w:r>
-    </w:p>
-    <w:p>
-      <w:pPr>
-        <w:pStyle w:val="CodeSnippet"/>
-      </w:pPr>
-      <w:r>
-        <w:t xml:space="preserve"> $ X4                         : int  4 4 6 4 4 4 4 4 6 4 ...</w:t>
-      </w:r>
-    </w:p>
-    <w:p>
-      <w:pPr>
-        <w:pStyle w:val="CodeSnippet"/>
-      </w:pPr>
-      <w:r>
-        <w:t xml:space="preserve"> $ X2                         : int  2 2 3 5 2 2 2 2 3 2 ...</w:t>
-      </w:r>
-    </w:p>
-    <w:p>
-      <w:pPr>
-        <w:pStyle w:val="CodeSnippet"/>
-      </w:pPr>
-      <w:r>
-        <w:t xml:space="preserve"> $ Scanning.Host              : chr  "Scanning Host" "Scanning Host"</w:t>
-      </w:r>
-    </w:p>
-    <w:p>
-      <w:pPr>
-        <w:pStyle w:val="CodeSnippet"/>
-      </w:pPr>
-      <w:r>
-        <w:t xml:space="preserve"> "Sp</w:t>
-      </w:r>
-      <w:r>
-        <w:t>amming" "Scanning Host" ...</w:t>
-      </w:r>
-    </w:p>
-    <w:p>
-      <w:pPr>
-        <w:pStyle w:val="CodeSnippet"/>
-      </w:pPr>
-      <w:r>
-        <w:t xml:space="preserve"> $ CN                         : chr  "CN" "CN" "US" "UA" ...</w:t>
-      </w:r>
-    </w:p>
-    <w:p>
-      <w:pPr>
-        <w:pStyle w:val="CodeSnippet"/>
-      </w:pPr>
-      <w:r>
-        <w:t xml:space="preserve"> $ Xiamen                     : chr  </w:t>
-      </w:r>
-      <w:r>
-        <w:t xml:space="preserve">"Xiamen" "Xiamen" "" "Merefa" </w:t>
-      </w:r>
-      <w:r>
-        <w:t>.</w:t>
-      </w:r>
-      <w:r>
-        <w:t>°°</w:t>
-      </w:r>
-    </w:p>
-    <w:p>
-      <w:pPr>
-        <w:pStyle w:val="CodeSnippet"/>
-      </w:pPr>
-      <w:r>
-        <w:t xml:space="preserve"> $ X24.4797992706.118.08190155: chr  "24.4797992706,118.08190155"</w:t>
-      </w:r>
-    </w:p>
-    <w:p>
-      <w:pPr>
-        <w:pStyle w:val="CodeSnippet"/>
-        <w:rPr>
-          <w:highlight w:val="magenta"/>
-        </w:rPr>
-      </w:pPr>
-      <w:r>
-        <w:t xml:space="preserve"> "24.47</w:t>
-      </w:r>
-      <w:r>
-        <w:t>97992706,118.081</w:t>
-      </w:r>
-      <w:r>
-        <w:t>90155" "38.0,-97.0" "49.823001</w:t>
-      </w:r>
-      <w:r>
-        <w:t>1</w:t>
-      </w:r>
-      <w:r>
-        <w:t>6,36.05070114</w:t>
-      </w:r>
-      <w:r>
-        <w:t>"</w:t>
-      </w:r>
-    </w:p>
-    <w:p>
-      <w:pPr>
-        <w:pStyle w:val="CodeSnippet"/>
-      </w:pPr>
-      <w:r>
-        <w:lastRenderedPageBreak/>
-        <w:t>...</w:t>
-      </w:r>
-    </w:p>
-    <w:p>
-      <w:pPr>
-        <w:pStyle w:val="CodeSnippet"/>
-      </w:pPr>
-      <w:r>
-        <w:t xml:space="preserve"> $ X11                        : chr  "11" "11" "12" "11" ...</w:t>
-      </w:r>
-    </w:p>
-    <w:p>
-      <w:pPr>
-        <w:pStyle w:val="CodeSnippet"/>
-      </w:pPr>
-    </w:p>
-    <w:p>
-      <w:pPr>
-        <w:pStyle w:val="CodeSnippet"/>
-      </w:pPr>
-      <w:r>
-        <w:t>#make smarter column names</w:t>
-      </w:r>
-    </w:p>
-    <w:p>
-      <w:pPr>
-        <w:pStyle w:val="CodeSnippet"/>
-      </w:pPr>
-      <w:commentRangeStart w:id="2"/>
-      <w:r>
-        <w:t>colnames</w:t>
       </w:r>
       <w:commentRangeEnd w:id="2"/>
       <w:r>
@@ -2496,380 +2302,14 @@
         <w:commentReference w:id="2"/>
       </w:r>
       <w:r>
-        <w:t>(av) &lt;- c("IP","Reliability","Risk",</w:t>
-      </w:r>
-    </w:p>
-    <w:p>
-      <w:pPr>
-        <w:pStyle w:val="CodeSnippet"/>
-      </w:pPr>
-      <w:r>
-        <w:t xml:space="preserve">                  </w:t>
-      </w:r>
-      <w:r>
-        <w:t>"Type","Country","Locale","C</w:t>
-      </w:r>
-      <w:r>
-        <w:t>oords","</w:t>
-      </w:r>
-      <w:r>
-        <w:t>x")</w:t>
-      </w:r>
-    </w:p>
-    <w:p>
-      <w:pPr>
-        <w:pStyle w:val="CodeSnippet"/>
-      </w:pPr>
-    </w:p>
-    <w:p>
-      <w:pPr>
-        <w:pStyle w:val="CodeSnippet"/>
-      </w:pPr>
-      <w:r>
-        <w:rPr>
-          <w:b/>
-        </w:rPr>
-        <w:t>head(av)</w:t>
-      </w:r>
-      <w:r>
-        <w:t xml:space="preserve"> </w:t>
-      </w:r>
-      <w:r>
-        <w:rPr>
-          <w:i/>
-        </w:rPr>
-        <w:t># take a look at the first few rows</w:t>
-      </w:r>
-    </w:p>
-    <w:p>
-      <w:pPr>
-        <w:pStyle w:val="CodeSnippet"/>
-        <w:rPr>
-          <w:highlight w:val="magenta"/>
-        </w:rPr>
-      </w:pPr>
-      <w:r>
-        <w:t xml:space="preserve">              IP Reliability Risk  </w:t>
-      </w:r>
-      <w:r>
-        <w:t xml:space="preserve">        Type Country     Locale</w:t>
-      </w:r>
-    </w:p>
-    <w:p>
-      <w:pPr>
-        <w:pStyle w:val="CodeSnippet"/>
-      </w:pPr>
-      <w:r>
-        <w:t>1 222.76.212.185           4    2 Scanning Host      CN     Xiamen</w:t>
-      </w:r>
-    </w:p>
-    <w:p>
-      <w:pPr>
-        <w:pStyle w:val="CodeSnippet"/>
-      </w:pPr>
-      <w:r>
-        <w:t>2 222.76.212.186           4    2 Scanning Host      CN     Xiamen</w:t>
-      </w:r>
-    </w:p>
-    <w:p>
-      <w:pPr>
-        <w:pStyle w:val="CodeSnippet"/>
-      </w:pPr>
-      <w:r>
-        <w:t xml:space="preserve">3    5.34.246.67           6    3      Spamming      US           </w:t>
-      </w:r>
-    </w:p>
-    <w:p>
-      <w:pPr>
-        <w:pStyle w:val="CodeSnippet"/>
-      </w:pPr>
-      <w:r>
-        <w:t>4  178.94.97.176           4    5 Scanning Host      UA     Merefa</w:t>
-      </w:r>
-    </w:p>
-    <w:p>
-      <w:pPr>
-        <w:pStyle w:val="CodeSnippet"/>
-      </w:pPr>
-      <w:r>
-        <w:t>5    66.2.49.232           4    2 Scanning Host      US Union City</w:t>
-      </w:r>
-    </w:p>
-    <w:p>
-      <w:pPr>
-        <w:pStyle w:val="CodeSnippet"/>
-      </w:pPr>
-      <w:r>
-        <w:t>6 222.76.212.173           4    2 Scanning Host      CN     Xiamen</w:t>
-      </w:r>
-    </w:p>
-    <w:p>
-      <w:pPr>
-        <w:pStyle w:val="CodeSnippet"/>
-      </w:pPr>
-      <w:r>
-        <w:t xml:space="preserve">                        Coords  x</w:t>
-      </w:r>
-    </w:p>
-    <w:p>
-      <w:pPr>
-        <w:pStyle w:val="CodeSnippet"/>
-      </w:pPr>
-      <w:r>
-        <w:t>1   24.4797992706,118.08190155 11</w:t>
-      </w:r>
-    </w:p>
-    <w:p>
-      <w:pPr>
-        <w:pStyle w:val="CodeSnippet"/>
-      </w:pPr>
-      <w:r>
-        <w:t>2   24.4797992706,118.08190155 11</w:t>
-      </w:r>
-    </w:p>
-    <w:p>
-      <w:pPr>
-        <w:pStyle w:val="CodeSnippet"/>
-      </w:pPr>
-      <w:r>
-        <w:t>3                   38.0,-97.0 12</w:t>
-      </w:r>
-    </w:p>
-    <w:p>
-      <w:pPr>
-        <w:pStyle w:val="CodeSnippet"/>
-      </w:pPr>
-      <w:r>
-        <w:t>4  49.8230018616,36.0507011414 11</w:t>
-      </w:r>
-    </w:p>
-    <w:p>
-      <w:pPr>
-        <w:pStyle w:val="CodeSnippet"/>
-      </w:pPr>
-      <w:r>
-        <w:t>5 37.5962982178,-122.065696716 11</w:t>
-      </w:r>
-    </w:p>
-    <w:p>
-      <w:pPr>
-        <w:pStyle w:val="CodeSnippet"/>
-      </w:pPr>
-      <w:r>
-        <w:t>6   24.4797992706,118.08190155 11</w:t>
-      </w:r>
-    </w:p>
-    <w:p>
-      <w:pPr>
-        <w:pStyle w:val="CodeTitle"/>
-      </w:pPr>
-      <w:r>
-        <w:t>Python</w:t>
-      </w:r>
-      <w:r>
-        <w:t xml:space="preserve"> code to read in the AlienVault data</w:t>
-      </w:r>
-    </w:p>
-    <w:p>
-      <w:pPr>
-        <w:pStyle w:val="CodeSnippet"/>
-      </w:pPr>
-      <w:r>
-        <w:t xml:space="preserve">import </w:t>
-      </w:r>
-      <w:r>
-        <w:rPr>
-          <w:i/>
-        </w:rPr>
-        <w:t>pandas</w:t>
-      </w:r>
-      <w:r>
-        <w:t xml:space="preserve"> as pd</w:t>
-      </w:r>
-    </w:p>
-    <w:p>
-      <w:pPr>
-        <w:pStyle w:val="CodeSnippet"/>
-      </w:pPr>
-    </w:p>
-    <w:p>
-      <w:pPr>
-        <w:pStyle w:val="CodeSnippet"/>
-      </w:pPr>
-      <w:r>
-        <w:t xml:space="preserve"># read in the data into a </w:t>
-      </w:r>
-      <w:r>
-        <w:rPr>
-          <w:i/>
-        </w:rPr>
-        <w:t>pandas</w:t>
-      </w:r>
-      <w:r>
-        <w:t xml:space="preserve"> data frame</w:t>
-      </w:r>
-    </w:p>
-    <w:p>
-      <w:pPr>
-        <w:pStyle w:val="CodeSnippet"/>
-      </w:pPr>
-      <w:r>
-        <w:t>av = pd.read_csv(avRep,sep="#")</w:t>
-      </w:r>
-    </w:p>
-    <w:p>
-      <w:pPr>
-        <w:pStyle w:val="CodeSnippet"/>
-      </w:pPr>
-    </w:p>
-    <w:p>
-      <w:pPr>
-        <w:pStyle w:val="CodeSnippet"/>
-        <w:rPr>
-          <w:i/>
-        </w:rPr>
-      </w:pPr>
-      <w:r>
-        <w:rPr>
-          <w:b/>
-        </w:rPr>
-        <w:t>print(av)</w:t>
-      </w:r>
-      <w:r>
-        <w:t xml:space="preserve"> </w:t>
-      </w:r>
-      <w:r>
-        <w:rPr>
-          <w:i/>
-        </w:rPr>
-        <w:t># take a quick look at the data structure</w:t>
-      </w:r>
-    </w:p>
-    <w:p>
-      <w:pPr>
-        <w:pStyle w:val="CodeSnippet"/>
-      </w:pPr>
-      <w:r>
-        <w:t>&lt;class '</w:t>
-      </w:r>
-      <w:r>
-        <w:rPr>
-          <w:i/>
-        </w:rPr>
-        <w:t>pandas</w:t>
-      </w:r>
-      <w:r>
-        <w:t>.core.frame.DataFrame'&gt;</w:t>
-      </w:r>
-    </w:p>
-    <w:p>
-      <w:pPr>
-        <w:pStyle w:val="CodeSnippet"/>
-      </w:pPr>
-      <w:r>
-        <w:t>Int64Index: 258625 entries, 0 to 258624</w:t>
-      </w:r>
-    </w:p>
-    <w:p>
-      <w:pPr>
-        <w:pStyle w:val="CodeSnippet"/>
-      </w:pPr>
-      <w:r>
-        <w:t>Data columns (total 8 columns):</w:t>
-      </w:r>
-    </w:p>
-    <w:p>
-      <w:pPr>
-        <w:pStyle w:val="CodeSnippet"/>
-      </w:pPr>
-      <w:r>
-        <w:t>IP             258625  non-null values</w:t>
-      </w:r>
-    </w:p>
-    <w:p>
-      <w:pPr>
-        <w:pStyle w:val="CodeSnippet"/>
-      </w:pPr>
-      <w:r>
-        <w:t>Reliability    258625  non-null values</w:t>
-      </w:r>
-    </w:p>
-    <w:p>
-      <w:pPr>
-        <w:pStyle w:val="CodeSnippet"/>
-      </w:pPr>
-      <w:r>
-        <w:t>Risk           258625  non-null values</w:t>
-      </w:r>
-    </w:p>
-    <w:p>
-      <w:pPr>
-        <w:pStyle w:val="CodeSnippet"/>
-      </w:pPr>
-      <w:r>
-        <w:t>Type           258625  non-null values</w:t>
-      </w:r>
-    </w:p>
-    <w:p>
-      <w:pPr>
-        <w:pStyle w:val="CodeSnippet"/>
-      </w:pPr>
-      <w:r>
-        <w:t>Country        248570  non-null values</w:t>
-      </w:r>
-    </w:p>
-    <w:p>
-      <w:pPr>
-        <w:pStyle w:val="CodeSnippet"/>
-      </w:pPr>
-      <w:r>
-        <w:t>Locale         184555  non-null values</w:t>
-      </w:r>
-    </w:p>
-    <w:p>
-      <w:pPr>
-        <w:pStyle w:val="CodeSnippet"/>
-      </w:pPr>
-      <w:r>
-        <w:t>Coords         258625  non-null values</w:t>
-      </w:r>
-    </w:p>
-    <w:p>
-      <w:pPr>
-        <w:pStyle w:val="CodeSnippet"/>
-      </w:pPr>
-      <w:r>
-        <w:t>x              258625  non-null values</w:t>
-      </w:r>
-    </w:p>
-    <w:p>
-      <w:pPr>
-        <w:pStyle w:val="CodeSnippet"/>
-      </w:pPr>
-      <w:r>
-        <w:t>dtypes: int64(2), object(6)</w:t>
-      </w:r>
-    </w:p>
-    <w:p>
-      <w:pPr>
-        <w:pStyle w:val="CodeSnippet"/>
-      </w:pPr>
-    </w:p>
-    <w:p>
-      <w:pPr>
-        <w:pStyle w:val="CodeSnippet"/>
-      </w:pPr>
-      <w:r>
-        <w:t># make smarter column names</w:t>
-      </w:r>
-    </w:p>
-    <w:p>
-      <w:pPr>
-        <w:pStyle w:val="CodeSnippet"/>
-      </w:pPr>
+        <w:t>.csv(avRep,sep="#"</w:t>
+      </w:r>
+      <w:r>
+        <w:t>,</w:t>
+      </w:r>
       <w:commentRangeStart w:id="3"/>
       <w:r>
-        <w:t xml:space="preserve">av.columns </w:t>
+        <w:t>stringsAsFactors</w:t>
       </w:r>
       <w:commentRangeEnd w:id="3"/>
       <w:r>
@@ -2882,6 +2322,596 @@
         <w:commentReference w:id="3"/>
       </w:r>
       <w:r>
+        <w:t>=FALSE</w:t>
+      </w:r>
+      <w:r>
+        <w:t>)</w:t>
+      </w:r>
+    </w:p>
+    <w:p>
+      <w:pPr>
+        <w:pStyle w:val="CodeSnippet"/>
+      </w:pPr>
+    </w:p>
+    <w:p>
+      <w:pPr>
+        <w:pStyle w:val="CodeSnippet"/>
+      </w:pPr>
+      <w:r>
+        <w:rPr>
+          <w:b/>
+        </w:rPr>
+        <w:t>str(av)</w:t>
+      </w:r>
+      <w:r>
+        <w:t xml:space="preserve"> </w:t>
+      </w:r>
+      <w:r>
+        <w:rPr>
+          <w:i/>
+        </w:rPr>
+        <w:t># take a quick look at the data frame</w:t>
+      </w:r>
+    </w:p>
+    <w:p>
+      <w:pPr>
+        <w:pStyle w:val="CodeSnippet"/>
+      </w:pPr>
+      <w:r>
+        <w:t xml:space="preserve">'data.frame': 258625 obs. of 8 </w:t>
+      </w:r>
+      <w:r>
+        <w:t>variables:</w:t>
+      </w:r>
+    </w:p>
+    <w:p>
+      <w:pPr>
+        <w:pStyle w:val="CodeSnippet"/>
+      </w:pPr>
+      <w:r>
+        <w:t xml:space="preserve"> $ X222.76.212.189            : chr  "222.76.212.185" "222.76.212.186"</w:t>
+      </w:r>
+    </w:p>
+    <w:p>
+      <w:pPr>
+        <w:pStyle w:val="CodeSnippet"/>
+      </w:pPr>
+      <w:r>
+        <w:t xml:space="preserve"> "</w:t>
+      </w:r>
+      <w:r>
+        <w:t>5.34.246.67" "178.94.97.176" ...</w:t>
+      </w:r>
+    </w:p>
+    <w:p>
+      <w:pPr>
+        <w:pStyle w:val="CodeSnippet"/>
+      </w:pPr>
+      <w:r>
+        <w:t xml:space="preserve"> $ X4                         : int  4 4 6 4 4 4 4 4 6 4 ...</w:t>
+      </w:r>
+    </w:p>
+    <w:p>
+      <w:pPr>
+        <w:pStyle w:val="CodeSnippet"/>
+      </w:pPr>
+      <w:r>
+        <w:t xml:space="preserve"> $ X2                         : int  2 2 3 5 2 2 2 2 3 2 ...</w:t>
+      </w:r>
+    </w:p>
+    <w:p>
+      <w:pPr>
+        <w:pStyle w:val="CodeSnippet"/>
+      </w:pPr>
+      <w:r>
+        <w:t xml:space="preserve"> $ Scanning.Host              : chr  "Scanning Host" "Scanning Host"</w:t>
+      </w:r>
+    </w:p>
+    <w:p>
+      <w:pPr>
+        <w:pStyle w:val="CodeSnippet"/>
+      </w:pPr>
+      <w:r>
+        <w:t xml:space="preserve"> "Sp</w:t>
+      </w:r>
+      <w:r>
+        <w:t>amming" "Scanning Host" ...</w:t>
+      </w:r>
+    </w:p>
+    <w:p>
+      <w:pPr>
+        <w:pStyle w:val="CodeSnippet"/>
+      </w:pPr>
+      <w:r>
+        <w:t xml:space="preserve"> $ CN                         : chr  "CN" "CN" "US" "UA" ...</w:t>
+      </w:r>
+    </w:p>
+    <w:p>
+      <w:pPr>
+        <w:pStyle w:val="CodeSnippet"/>
+      </w:pPr>
+      <w:r>
+        <w:t xml:space="preserve"> $ Xiamen                     : chr  </w:t>
+      </w:r>
+      <w:r>
+        <w:t xml:space="preserve">"Xiamen" "Xiamen" "" "Merefa" </w:t>
+      </w:r>
+      <w:r>
+        <w:t>.</w:t>
+      </w:r>
+      <w:r>
+        <w:t>°°</w:t>
+      </w:r>
+    </w:p>
+    <w:p>
+      <w:pPr>
+        <w:pStyle w:val="CodeSnippet"/>
+      </w:pPr>
+      <w:r>
+        <w:t xml:space="preserve"> $ X24.4797992706.118.08190155: chr  "24.4797992706,118.08190155"</w:t>
+      </w:r>
+    </w:p>
+    <w:p>
+      <w:pPr>
+        <w:pStyle w:val="CodeSnippet"/>
+        <w:rPr>
+          <w:highlight w:val="magenta"/>
+        </w:rPr>
+      </w:pPr>
+      <w:r>
+        <w:t xml:space="preserve"> "24.47</w:t>
+      </w:r>
+      <w:r>
+        <w:t>97992706,118.081</w:t>
+      </w:r>
+      <w:r>
+        <w:t>90155" "38.0,-97.0" "49.823001</w:t>
+      </w:r>
+      <w:r>
+        <w:t>1</w:t>
+      </w:r>
+      <w:r>
+        <w:t>6,36.05070114</w:t>
+      </w:r>
+      <w:r>
+        <w:t>"</w:t>
+      </w:r>
+    </w:p>
+    <w:p>
+      <w:pPr>
+        <w:pStyle w:val="CodeSnippet"/>
+      </w:pPr>
+      <w:r>
+        <w:lastRenderedPageBreak/>
+        <w:t>...</w:t>
+      </w:r>
+    </w:p>
+    <w:p>
+      <w:pPr>
+        <w:pStyle w:val="CodeSnippet"/>
+      </w:pPr>
+      <w:r>
+        <w:t xml:space="preserve"> $ X11                        : chr  "11" "11" "12" "11" ...</w:t>
+      </w:r>
+    </w:p>
+    <w:p>
+      <w:pPr>
+        <w:pStyle w:val="CodeSnippet"/>
+      </w:pPr>
+    </w:p>
+    <w:p>
+      <w:pPr>
+        <w:pStyle w:val="CodeSnippet"/>
+      </w:pPr>
+      <w:r>
+        <w:t>#make smarter column names</w:t>
+      </w:r>
+    </w:p>
+    <w:p>
+      <w:pPr>
+        <w:pStyle w:val="CodeSnippet"/>
+      </w:pPr>
+      <w:commentRangeStart w:id="4"/>
+      <w:r>
+        <w:t>colnames</w:t>
+      </w:r>
+      <w:commentRangeEnd w:id="4"/>
+      <w:r>
+        <w:rPr>
+          <w:rStyle w:val="CommentReference"/>
+          <w:rFonts w:ascii="Times New Roman" w:hAnsi="Times New Roman"/>
+          <w:noProof w:val="0"/>
+          <w:snapToGrid/>
+        </w:rPr>
+        <w:commentReference w:id="4"/>
+      </w:r>
+      <w:r>
+        <w:t>(av) &lt;- c("IP","Reliability","Risk",</w:t>
+      </w:r>
+    </w:p>
+    <w:p>
+      <w:pPr>
+        <w:pStyle w:val="CodeSnippet"/>
+      </w:pPr>
+      <w:r>
+        <w:t xml:space="preserve">                  </w:t>
+      </w:r>
+      <w:r>
+        <w:t>"Type","Country","Locale","C</w:t>
+      </w:r>
+      <w:r>
+        <w:t>oords","</w:t>
+      </w:r>
+      <w:r>
+        <w:t>x")</w:t>
+      </w:r>
+    </w:p>
+    <w:p>
+      <w:pPr>
+        <w:pStyle w:val="CodeSnippet"/>
+      </w:pPr>
+    </w:p>
+    <w:p>
+      <w:pPr>
+        <w:pStyle w:val="CodeSnippet"/>
+      </w:pPr>
+      <w:r>
+        <w:rPr>
+          <w:b/>
+        </w:rPr>
+        <w:t>head(av)</w:t>
+      </w:r>
+      <w:r>
+        <w:t xml:space="preserve"> </w:t>
+      </w:r>
+      <w:r>
+        <w:rPr>
+          <w:i/>
+        </w:rPr>
+        <w:t># take a look at the first few rows</w:t>
+      </w:r>
+    </w:p>
+    <w:p>
+      <w:pPr>
+        <w:pStyle w:val="CodeSnippet"/>
+        <w:rPr>
+          <w:highlight w:val="magenta"/>
+        </w:rPr>
+      </w:pPr>
+      <w:r>
+        <w:t xml:space="preserve">              IP Reliability Risk  </w:t>
+      </w:r>
+      <w:r>
+        <w:t xml:space="preserve">        Type Country     Locale</w:t>
+      </w:r>
+    </w:p>
+    <w:p>
+      <w:pPr>
+        <w:pStyle w:val="CodeSnippet"/>
+      </w:pPr>
+      <w:r>
+        <w:t>1 222.76.212.185           4    2 Scanning Host      CN     Xiamen</w:t>
+      </w:r>
+    </w:p>
+    <w:p>
+      <w:pPr>
+        <w:pStyle w:val="CodeSnippet"/>
+      </w:pPr>
+      <w:r>
+        <w:t>2 222.76.212.186           4    2 Scanning Host      CN     Xiamen</w:t>
+      </w:r>
+    </w:p>
+    <w:p>
+      <w:pPr>
+        <w:pStyle w:val="CodeSnippet"/>
+      </w:pPr>
+      <w:r>
+        <w:t xml:space="preserve">3    5.34.246.67           6    3      Spamming      US           </w:t>
+      </w:r>
+    </w:p>
+    <w:p>
+      <w:pPr>
+        <w:pStyle w:val="CodeSnippet"/>
+      </w:pPr>
+      <w:r>
+        <w:t>4  178.94.97.176           4    5 Scanning Host      UA     Merefa</w:t>
+      </w:r>
+    </w:p>
+    <w:p>
+      <w:pPr>
+        <w:pStyle w:val="CodeSnippet"/>
+      </w:pPr>
+      <w:r>
+        <w:t>5    66.2.49.232           4    2 Scanning Host      US Union City</w:t>
+      </w:r>
+    </w:p>
+    <w:p>
+      <w:pPr>
+        <w:pStyle w:val="CodeSnippet"/>
+      </w:pPr>
+      <w:r>
+        <w:t>6 222.76.212.173           4    2 Scanning Host      CN     Xiamen</w:t>
+      </w:r>
+    </w:p>
+    <w:p>
+      <w:pPr>
+        <w:pStyle w:val="CodeSnippet"/>
+      </w:pPr>
+      <w:r>
+        <w:t xml:space="preserve">                        Coords  x</w:t>
+      </w:r>
+    </w:p>
+    <w:p>
+      <w:pPr>
+        <w:pStyle w:val="CodeSnippet"/>
+      </w:pPr>
+      <w:r>
+        <w:t>1   24.4797992706,118.08190155 11</w:t>
+      </w:r>
+    </w:p>
+    <w:p>
+      <w:pPr>
+        <w:pStyle w:val="CodeSnippet"/>
+      </w:pPr>
+      <w:r>
+        <w:t>2   24.4797992706,118.08190155 11</w:t>
+      </w:r>
+    </w:p>
+    <w:p>
+      <w:pPr>
+        <w:pStyle w:val="CodeSnippet"/>
+      </w:pPr>
+      <w:r>
+        <w:t>3                   38.0,-97.0 12</w:t>
+      </w:r>
+    </w:p>
+    <w:p>
+      <w:pPr>
+        <w:pStyle w:val="CodeSnippet"/>
+      </w:pPr>
+      <w:r>
+        <w:t>4  49.8230018616,36.0507011414 11</w:t>
+      </w:r>
+    </w:p>
+    <w:p>
+      <w:pPr>
+        <w:pStyle w:val="CodeSnippet"/>
+      </w:pPr>
+      <w:r>
+        <w:t>5 37.5962982178,-122.065696716 11</w:t>
+      </w:r>
+    </w:p>
+    <w:p>
+      <w:pPr>
+        <w:pStyle w:val="CodeSnippet"/>
+      </w:pPr>
+      <w:r>
+        <w:t>6   24.4797992706,118.08190155 11</w:t>
+      </w:r>
+    </w:p>
+    <w:p>
+      <w:pPr>
+        <w:pStyle w:val="CodeTitle"/>
+      </w:pPr>
+      <w:r>
+        <w:t>Python</w:t>
+      </w:r>
+      <w:r>
+        <w:t xml:space="preserve"> code to read in the AlienVault data</w:t>
+      </w:r>
+    </w:p>
+    <w:p>
+      <w:pPr>
+        <w:pStyle w:val="CodeSnippet"/>
+      </w:pPr>
+      <w:r>
+        <w:t xml:space="preserve">import </w:t>
+      </w:r>
+      <w:r>
+        <w:rPr>
+          <w:i/>
+        </w:rPr>
+        <w:t>pandas</w:t>
+      </w:r>
+      <w:r>
+        <w:t xml:space="preserve"> as pd</w:t>
+      </w:r>
+    </w:p>
+    <w:p>
+      <w:pPr>
+        <w:pStyle w:val="CodeSnippet"/>
+      </w:pPr>
+    </w:p>
+    <w:p>
+      <w:pPr>
+        <w:pStyle w:val="CodeSnippet"/>
+      </w:pPr>
+      <w:r>
+        <w:t xml:space="preserve"># read in the data into a </w:t>
+      </w:r>
+      <w:r>
+        <w:rPr>
+          <w:i/>
+        </w:rPr>
+        <w:t>pandas</w:t>
+      </w:r>
+      <w:r>
+        <w:t xml:space="preserve"> data frame</w:t>
+      </w:r>
+    </w:p>
+    <w:p>
+      <w:pPr>
+        <w:pStyle w:val="CodeSnippet"/>
+      </w:pPr>
+      <w:r>
+        <w:t>av = pd.read_csv(avRep,sep="#")</w:t>
+      </w:r>
+    </w:p>
+    <w:p>
+      <w:pPr>
+        <w:pStyle w:val="CodeSnippet"/>
+      </w:pPr>
+    </w:p>
+    <w:p>
+      <w:pPr>
+        <w:pStyle w:val="CodeSnippet"/>
+        <w:rPr>
+          <w:i/>
+        </w:rPr>
+      </w:pPr>
+      <w:r>
+        <w:rPr>
+          <w:b/>
+        </w:rPr>
+        <w:t>print(av)</w:t>
+      </w:r>
+      <w:r>
+        <w:t xml:space="preserve"> </w:t>
+      </w:r>
+      <w:r>
+        <w:rPr>
+          <w:i/>
+        </w:rPr>
+        <w:t># take a quick look at the data structure</w:t>
+      </w:r>
+    </w:p>
+    <w:p>
+      <w:pPr>
+        <w:pStyle w:val="CodeSnippet"/>
+      </w:pPr>
+      <w:r>
+        <w:t>&lt;class '</w:t>
+      </w:r>
+      <w:r>
+        <w:rPr>
+          <w:i/>
+        </w:rPr>
+        <w:t>pandas</w:t>
+      </w:r>
+      <w:r>
+        <w:t>.core.frame.DataFrame'&gt;</w:t>
+      </w:r>
+    </w:p>
+    <w:p>
+      <w:pPr>
+        <w:pStyle w:val="CodeSnippet"/>
+      </w:pPr>
+      <w:r>
+        <w:t>Int64Index: 258625 entries, 0 to 258624</w:t>
+      </w:r>
+    </w:p>
+    <w:p>
+      <w:pPr>
+        <w:pStyle w:val="CodeSnippet"/>
+      </w:pPr>
+      <w:r>
+        <w:t>Data columns (total 8 columns):</w:t>
+      </w:r>
+    </w:p>
+    <w:p>
+      <w:pPr>
+        <w:pStyle w:val="CodeSnippet"/>
+      </w:pPr>
+      <w:r>
+        <w:t>IP             258625  non-null values</w:t>
+      </w:r>
+    </w:p>
+    <w:p>
+      <w:pPr>
+        <w:pStyle w:val="CodeSnippet"/>
+      </w:pPr>
+      <w:r>
+        <w:t>Reliability    258625  non-null values</w:t>
+      </w:r>
+    </w:p>
+    <w:p>
+      <w:pPr>
+        <w:pStyle w:val="CodeSnippet"/>
+      </w:pPr>
+      <w:r>
+        <w:t>Risk           258625  non-null values</w:t>
+      </w:r>
+    </w:p>
+    <w:p>
+      <w:pPr>
+        <w:pStyle w:val="CodeSnippet"/>
+      </w:pPr>
+      <w:r>
+        <w:t>Type           258625  non-null values</w:t>
+      </w:r>
+    </w:p>
+    <w:p>
+      <w:pPr>
+        <w:pStyle w:val="CodeSnippet"/>
+      </w:pPr>
+      <w:r>
+        <w:t>Country        248570  non-null values</w:t>
+      </w:r>
+    </w:p>
+    <w:p>
+      <w:pPr>
+        <w:pStyle w:val="CodeSnippet"/>
+      </w:pPr>
+      <w:r>
+        <w:t>Locale         184555  non-null values</w:t>
+      </w:r>
+    </w:p>
+    <w:p>
+      <w:pPr>
+        <w:pStyle w:val="CodeSnippet"/>
+      </w:pPr>
+      <w:r>
+        <w:t>Coords         258625  non-null values</w:t>
+      </w:r>
+    </w:p>
+    <w:p>
+      <w:pPr>
+        <w:pStyle w:val="CodeSnippet"/>
+      </w:pPr>
+      <w:r>
+        <w:t>x              258625  non-null values</w:t>
+      </w:r>
+    </w:p>
+    <w:p>
+      <w:pPr>
+        <w:pStyle w:val="CodeSnippet"/>
+      </w:pPr>
+      <w:r>
+        <w:t>dtypes: int64(2), object(6)</w:t>
+      </w:r>
+    </w:p>
+    <w:p>
+      <w:pPr>
+        <w:pStyle w:val="CodeSnippet"/>
+      </w:pPr>
+    </w:p>
+    <w:p>
+      <w:pPr>
+        <w:pStyle w:val="CodeSnippet"/>
+      </w:pPr>
+      <w:r>
+        <w:t># make smarter column names</w:t>
+      </w:r>
+    </w:p>
+    <w:p>
+      <w:pPr>
+        <w:pStyle w:val="CodeSnippet"/>
+      </w:pPr>
+      <w:commentRangeStart w:id="5"/>
+      <w:r>
+        <w:t xml:space="preserve">av.columns </w:t>
+      </w:r>
+      <w:commentRangeEnd w:id="5"/>
+      <w:r>
+        <w:rPr>
+          <w:rStyle w:val="CommentReference"/>
+          <w:rFonts w:ascii="Times New Roman" w:hAnsi="Times New Roman"/>
+          <w:noProof w:val="0"/>
+          <w:snapToGrid/>
+        </w:rPr>
+        <w:commentReference w:id="5"/>
+      </w:r>
+      <w:r>
         <w:t>= ["IP","Reliability","Risk","Type","Country",</w:t>
       </w:r>
     </w:p>
@@ -3259,17 +3289,17 @@
       <w:r>
         <w:t xml:space="preserve">ld consistency across </w:t>
       </w:r>
-      <w:commentRangeStart w:id="4"/>
+      <w:commentRangeStart w:id="6"/>
       <w:r>
         <w:t xml:space="preserve">data frames </w:t>
       </w:r>
-      <w:commentRangeEnd w:id="4"/>
+      <w:commentRangeEnd w:id="6"/>
       <w:r>
         <w:rPr>
           <w:rStyle w:val="CommentReference"/>
           <w:snapToGrid/>
         </w:rPr>
-        <w:commentReference w:id="4"/>
+        <w:commentReference w:id="6"/>
       </w:r>
       <w:r>
         <w:t xml:space="preserve">if you bring in additional data sets. </w:t>
@@ -3332,17 +3362,17 @@
       <w:r>
         <w:t xml:space="preserve"> having almost </w:t>
       </w:r>
-      <w:commentRangeStart w:id="5"/>
+      <w:commentRangeStart w:id="7"/>
       <w:r>
         <w:t>260,000 records</w:t>
       </w:r>
-      <w:commentRangeEnd w:id="5"/>
+      <w:commentRangeEnd w:id="7"/>
       <w:r>
         <w:rPr>
           <w:rStyle w:val="CommentReference"/>
           <w:snapToGrid/>
         </w:rPr>
-        <w:commentReference w:id="5"/>
+        <w:commentReference w:id="7"/>
       </w:r>
       <w:r>
         <w:t>, we have many tools at our disposal to help get a feel for what it contains.</w:t>
@@ -3415,7 +3445,22 @@
       </w:r>
       <w:proofErr w:type="gramEnd"/>
       <w:r>
-        <w:t xml:space="preserve"> attempt has been made to discern how reliable the IP address classification is</w:t>
+        <w:t xml:space="preserve"> attempt has been made to discern how reliable the </w:t>
+      </w:r>
+      <w:commentRangeStart w:id="8"/>
+      <w:r>
+        <w:t xml:space="preserve">IP address classification </w:t>
+      </w:r>
+      <w:commentRangeEnd w:id="8"/>
+      <w:r>
+        <w:rPr>
+          <w:rStyle w:val="CommentReference"/>
+          <w:snapToGrid/>
+        </w:rPr>
+        <w:commentReference w:id="8"/>
+      </w:r>
+      <w:r>
+        <w:t>is</w:t>
       </w:r>
       <w:r>
         <w:t>;</w:t>
@@ -3476,7 +3521,7 @@
       <w:r>
         <w:t xml:space="preserve">a </w:t>
       </w:r>
-      <w:commentRangeStart w:id="6"/>
+      <w:commentRangeStart w:id="9"/>
       <w:r>
         <w:t xml:space="preserve">look at the </w:t>
       </w:r>
@@ -3514,13 +3559,13 @@
       <w:r>
         <w:t xml:space="preserve"> set</w:t>
       </w:r>
-      <w:commentRangeEnd w:id="6"/>
+      <w:commentRangeEnd w:id="9"/>
       <w:r>
         <w:rPr>
           <w:rStyle w:val="CommentReference"/>
           <w:snapToGrid/>
         </w:rPr>
-        <w:commentReference w:id="6"/>
+        <w:commentReference w:id="9"/>
       </w:r>
       <w:r>
         <w:t>. W</w:t>
@@ -3589,12 +3634,7 @@
         <w:t>mode</w:t>
       </w:r>
       <w:r>
-        <w:t xml:space="preserve"> (most co</w:t>
-      </w:r>
-      <w:bookmarkStart w:id="7" w:name="_GoBack"/>
-      <w:bookmarkEnd w:id="7"/>
-      <w:r>
-        <w:t xml:space="preserve">mmon value) </w:t>
+        <w:t xml:space="preserve"> (most common value) </w:t>
       </w:r>
       <w:r>
         <w:t xml:space="preserve">along with the </w:t>
@@ -3758,7 +3798,24 @@
         <w:pStyle w:val="CodeSnippet"/>
       </w:pPr>
       <w:r>
-        <w:t xml:space="preserve">  siftedUnique[which.max(tabulate(match(n, siftedUnique)))]</w:t>
+        <w:t xml:space="preserve">  siftedUnique[</w:t>
+      </w:r>
+      <w:commentRangeStart w:id="10"/>
+      <w:r>
+        <w:t>which.max(tabulate(match(n, siftedUnique)))</w:t>
+      </w:r>
+      <w:commentRangeEnd w:id="10"/>
+      <w:r>
+        <w:rPr>
+          <w:rStyle w:val="CommentReference"/>
+          <w:rFonts w:ascii="Times New Roman" w:hAnsi="Times New Roman"/>
+          <w:noProof w:val="0"/>
+          <w:snapToGrid/>
+        </w:rPr>
+        <w:commentReference w:id="10"/>
+      </w:r>
+      <w:r>
+        <w:t>]</w:t>
       </w:r>
     </w:p>
     <w:p>
@@ -4549,6 +4606,7 @@
           <w:b/>
         </w:rPr>
       </w:pPr>
+      <w:commentRangeStart w:id="11"/>
       <w:r>
         <w:rPr>
           <w:b/>
@@ -4573,6 +4631,16 @@
         </w:rPr>
         <w:t>)</w:t>
       </w:r>
+      <w:commentRangeEnd w:id="11"/>
+      <w:r>
+        <w:rPr>
+          <w:rStyle w:val="CommentReference"/>
+          <w:rFonts w:ascii="Times New Roman" w:hAnsi="Times New Roman"/>
+          <w:noProof w:val="0"/>
+          <w:snapToGrid/>
+        </w:rPr>
+        <w:commentReference w:id="11"/>
+      </w:r>
     </w:p>
     <w:p>
       <w:pPr>
@@ -4907,12 +4975,23 @@
           <w:b/>
         </w:rPr>
       </w:pPr>
+      <w:commentRangeStart w:id="12"/>
       <w:r>
         <w:rPr>
           <w:b/>
         </w:rPr>
         <w:t>summary(factor(av$Country))</w:t>
       </w:r>
+      <w:commentRangeEnd w:id="12"/>
+      <w:r>
+        <w:rPr>
+          <w:rStyle w:val="CommentReference"/>
+          <w:rFonts w:ascii="Times New Roman" w:hAnsi="Times New Roman"/>
+          <w:noProof w:val="0"/>
+          <w:snapToGrid/>
+        </w:rPr>
+        <w:commentReference w:id="12"/>
+      </w:r>
     </w:p>
     <w:p>
       <w:pPr>
@@ -5469,12 +5548,23 @@
           <w:b/>
         </w:rPr>
       </w:pPr>
+      <w:commentRangeStart w:id="13"/>
       <w:r>
         <w:rPr>
           <w:b/>
         </w:rPr>
         <w:t>print factor_col(av['Type'])</w:t>
       </w:r>
+      <w:commentRangeEnd w:id="13"/>
+      <w:r>
+        <w:rPr>
+          <w:rStyle w:val="CommentReference"/>
+          <w:rFonts w:ascii="Times New Roman" w:hAnsi="Times New Roman"/>
+          <w:noProof w:val="0"/>
+          <w:snapToGrid/>
+        </w:rPr>
+        <w:commentReference w:id="13"/>
+      </w:r>
     </w:p>
     <w:p>
       <w:pPr>
@@ -6192,9 +6282,20 @@
       <w:pPr>
         <w:pStyle w:val="CodeSnippet"/>
       </w:pPr>
+      <w:commentRangeStart w:id="14"/>
       <w:r>
         <w:t>barcol = "#762A83AA"</w:t>
       </w:r>
+      <w:commentRangeEnd w:id="14"/>
+      <w:r>
+        <w:rPr>
+          <w:rStyle w:val="CommentReference"/>
+          <w:rFonts w:ascii="Times New Roman" w:hAnsi="Times New Roman"/>
+          <w:noProof w:val="0"/>
+          <w:snapToGrid/>
+        </w:rPr>
+        <w:commentReference w:id="14"/>
+      </w:r>
     </w:p>
     <w:p>
       <w:pPr>
@@ -6250,8 +6351,22 @@
       <w:pPr>
         <w:pStyle w:val="CodeSnippet"/>
       </w:pPr>
-      <w:r>
-        <w:t>barplot(head(summary(factor(av$Country)),20),</w:t>
+      <w:commentRangeStart w:id="15"/>
+      <w:r>
+        <w:t>barplot</w:t>
+      </w:r>
+      <w:commentRangeEnd w:id="15"/>
+      <w:r>
+        <w:rPr>
+          <w:rStyle w:val="CommentReference"/>
+          <w:rFonts w:ascii="Times New Roman" w:hAnsi="Times New Roman"/>
+          <w:noProof w:val="0"/>
+          <w:snapToGrid/>
+        </w:rPr>
+        <w:commentReference w:id="15"/>
+      </w:r>
+      <w:r>
+        <w:t>(head(summary(factor(av$Country)),20),</w:t>
       </w:r>
     </w:p>
     <w:p>
@@ -6428,7 +6543,24 @@
         <w:pStyle w:val="CodeSnippet"/>
       </w:pPr>
       <w:r>
-        <w:t xml:space="preserve">country_ct[:20].plot(kind='bar', rot=0, </w:t>
+        <w:t>country_ct[:20].</w:t>
+      </w:r>
+      <w:commentRangeStart w:id="16"/>
+      <w:r>
+        <w:t>plot</w:t>
+      </w:r>
+      <w:commentRangeEnd w:id="16"/>
+      <w:r>
+        <w:rPr>
+          <w:rStyle w:val="CommentReference"/>
+          <w:rFonts w:ascii="Times New Roman" w:hAnsi="Times New Roman"/>
+          <w:noProof w:val="0"/>
+          <w:snapToGrid/>
+        </w:rPr>
+        <w:commentReference w:id="16"/>
+      </w:r>
+      <w:r>
+        <w:t xml:space="preserve">(kind='bar', rot=0, </w:t>
       </w:r>
     </w:p>
     <w:p>
@@ -6594,7 +6726,22 @@
         <w:t>the rest of the world.</w:t>
       </w:r>
       <w:r>
-        <w:t xml:space="preserve"> This tracks consistently with other group’s</w:t>
+        <w:t xml:space="preserve"> </w:t>
+      </w:r>
+      <w:commentRangeStart w:id="17"/>
+      <w:r>
+        <w:t xml:space="preserve">This tracks consistently </w:t>
+      </w:r>
+      <w:commentRangeEnd w:id="17"/>
+      <w:r>
+        <w:rPr>
+          <w:rStyle w:val="CommentReference"/>
+          <w:snapToGrid/>
+        </w:rPr>
+        <w:commentReference w:id="17"/>
+      </w:r>
+      <w:r>
+        <w:t>with other group’s</w:t>
       </w:r>
       <w:r>
         <w:t xml:space="preserve"> public data and </w:t>
@@ -6695,7 +6842,11 @@
         <w:t>appears to be a bit</w:t>
       </w:r>
       <w:r>
-        <w:t xml:space="preserve"> skewed. There aren’t many “solid” ratings (i.e. greater than 5 or 6) and there are overt clusters in</w:t>
+        <w:t xml:space="preserve"> skewed. There aren’t many “solid” ratings (i.e. greater than 5 or 6) and there are overt </w:t>
+      </w:r>
+      <w:commentRangeStart w:id="18"/>
+      <w:r>
+        <w:t>clusters in</w:t>
       </w:r>
       <w:r>
         <w:t xml:space="preserve"> levels</w:t>
@@ -6704,7 +6855,18 @@
         <w:t xml:space="preserve"> 2 and 4.</w:t>
       </w:r>
       <w:r>
-        <w:t xml:space="preserve"> We </w:t>
+        <w:t xml:space="preserve"> </w:t>
+      </w:r>
+      <w:commentRangeEnd w:id="18"/>
+      <w:r>
+        <w:rPr>
+          <w:rStyle w:val="CommentReference"/>
+          <w:snapToGrid/>
+        </w:rPr>
+        <w:commentReference w:id="18"/>
+      </w:r>
+      <w:r>
+        <w:t xml:space="preserve">We </w:t>
       </w:r>
       <w:r>
         <w:t xml:space="preserve">can </w:t>
@@ -6875,10 +7037,29 @@
         <w:t>,</w:t>
       </w:r>
       <w:r>
-        <w:t xml:space="preserve"> and each has</w:t>
-      </w:r>
-      <w:r>
-        <w:t xml:space="preserve"> a range of [1…10] mak</w:t>
+        <w:t xml:space="preserve"> and </w:t>
+      </w:r>
+      <w:commentRangeStart w:id="19"/>
+      <w:r>
+        <w:t>each has</w:t>
+      </w:r>
+      <w:r>
+        <w:t xml:space="preserve"> a range </w:t>
+      </w:r>
+      <w:commentRangeEnd w:id="19"/>
+      <w:r>
+        <w:rPr>
+          <w:rStyle w:val="CommentReference"/>
+          <w:snapToGrid/>
+        </w:rPr>
+        <w:commentReference w:id="19"/>
+      </w:r>
+      <w:r>
+        <w:t xml:space="preserve">of [1…10] </w:t>
+      </w:r>
+      <w:commentRangeStart w:id="20"/>
+      <w:r>
+        <w:t>mak</w:t>
       </w:r>
       <w:r>
         <w:t>ing them</w:t>
@@ -6888,6 +7069,14 @@
       </w:r>
       <w:r>
         <w:t xml:space="preserve">categories </w:t>
+      </w:r>
+      <w:commentRangeEnd w:id="20"/>
+      <w:r>
+        <w:rPr>
+          <w:rStyle w:val="CommentReference"/>
+          <w:snapToGrid/>
+        </w:rPr>
+        <w:commentReference w:id="20"/>
       </w:r>
       <w:r>
         <w:t xml:space="preserve">of </w:t>
@@ -6947,7 +7136,11 @@
         <w:t>The definition of “real threat” can be somewhat subjective, but for the purposes of this example we’ll focus on a medium or higher reliability and risk ratings and review the results.</w:t>
       </w:r>
       <w:r>
-        <w:t xml:space="preserve"> How many nodes fall into </w:t>
+        <w:t xml:space="preserve"> </w:t>
+      </w:r>
+      <w:commentRangeStart w:id="21"/>
+      <w:r>
+        <w:t xml:space="preserve">How many nodes fall into </w:t>
       </w:r>
       <w:proofErr w:type="gramStart"/>
       <w:r>
@@ -6975,6 +7168,670 @@
       <w:r>
         <w:t>)?</w:t>
       </w:r>
+      <w:commentRangeEnd w:id="21"/>
+      <w:r>
+        <w:rPr>
+          <w:rStyle w:val="CommentReference"/>
+          <w:snapToGrid/>
+        </w:rPr>
+        <w:commentReference w:id="21"/>
+      </w:r>
+    </w:p>
+    <w:p>
+      <w:pPr>
+        <w:pStyle w:val="Para"/>
+      </w:pPr>
+      <w:r>
+        <w:t>JAY THOUGHT:</w:t>
+      </w:r>
+    </w:p>
+    <w:p>
+      <w:pPr>
+        <w:pStyle w:val="Para"/>
+      </w:pPr>
+      <w:proofErr w:type="gramStart"/>
+      <w:r>
+        <w:t>first</w:t>
+      </w:r>
+      <w:proofErr w:type="gramEnd"/>
+      <w:r>
+        <w:t xml:space="preserve">: </w:t>
+      </w:r>
+      <w:hyperlink r:id="rId13" w:history="1">
+        <w:r>
+          <w:rPr>
+            <w:rStyle w:val="Hyperlink"/>
+          </w:rPr>
+          <w:t>http://www.statmethods.net/stats/frequencies.html</w:t>
+        </w:r>
+      </w:hyperlink>
+    </w:p>
+    <w:p>
+      <w:pPr>
+        <w:pStyle w:val="Para"/>
+      </w:pPr>
+      <w:r>
+        <w:t xml:space="preserve">&gt; </w:t>
+      </w:r>
+      <w:proofErr w:type="spellStart"/>
+      <w:proofErr w:type="gramStart"/>
+      <w:r>
+        <w:t>mytable</w:t>
+      </w:r>
+      <w:proofErr w:type="spellEnd"/>
+      <w:proofErr w:type="gramEnd"/>
+      <w:r>
+        <w:t xml:space="preserve"> &lt;- </w:t>
+      </w:r>
+      <w:proofErr w:type="spellStart"/>
+      <w:r>
+        <w:t>xt</w:t>
+      </w:r>
+      <w:r>
+        <w:t>abs</w:t>
+      </w:r>
+      <w:proofErr w:type="spellEnd"/>
+      <w:r>
+        <w:t>(~</w:t>
+      </w:r>
+      <w:proofErr w:type="spellStart"/>
+      <w:r>
+        <w:t>Risk+Reliability</w:t>
+      </w:r>
+      <w:proofErr w:type="spellEnd"/>
+      <w:r>
+        <w:t>, data=</w:t>
+      </w:r>
+      <w:proofErr w:type="spellStart"/>
+      <w:r>
+        <w:t>av</w:t>
+      </w:r>
+      <w:proofErr w:type="spellEnd"/>
+      <w:r>
+        <w:t>)</w:t>
+      </w:r>
+    </w:p>
+    <w:p>
+      <w:pPr>
+        <w:pStyle w:val="Para"/>
+      </w:pPr>
+      <w:r>
+        <w:t xml:space="preserve">&gt; </w:t>
+      </w:r>
+      <w:proofErr w:type="spellStart"/>
+      <w:proofErr w:type="gramStart"/>
+      <w:r>
+        <w:t>ftable</w:t>
+      </w:r>
+      <w:proofErr w:type="spellEnd"/>
+      <w:proofErr w:type="gramEnd"/>
+      <w:r>
+        <w:t>(</w:t>
+      </w:r>
+      <w:proofErr w:type="spellStart"/>
+      <w:r>
+        <w:t>mytable</w:t>
+      </w:r>
+      <w:proofErr w:type="spellEnd"/>
+      <w:r>
+        <w:t>) # print table</w:t>
+      </w:r>
+    </w:p>
+    <w:p>
+      <w:pPr>
+        <w:pStyle w:val="Para"/>
+        <w:spacing w:after="0"/>
+        <w:ind w:left="0" w:firstLine="0"/>
+        <w:rPr>
+          <w:rFonts w:ascii="Courier" w:hAnsi="Courier"/>
+          <w:sz w:val="14"/>
+          <w:szCs w:val="14"/>
+        </w:rPr>
+      </w:pPr>
+      <w:r>
+        <w:rPr>
+          <w:rFonts w:ascii="Courier" w:hAnsi="Courier"/>
+          <w:sz w:val="14"/>
+          <w:szCs w:val="14"/>
+        </w:rPr>
+        <w:t>Reliability      1      2      3      4      5      6      7      8      9     10</w:t>
+      </w:r>
+    </w:p>
+    <w:p>
+      <w:pPr>
+        <w:pStyle w:val="Para"/>
+        <w:spacing w:after="0"/>
+        <w:ind w:left="0" w:firstLine="0"/>
+        <w:rPr>
+          <w:rFonts w:ascii="Courier" w:hAnsi="Courier"/>
+          <w:sz w:val="14"/>
+          <w:szCs w:val="14"/>
+        </w:rPr>
+      </w:pPr>
+      <w:r>
+        <w:rPr>
+          <w:rFonts w:ascii="Courier" w:hAnsi="Courier"/>
+          <w:sz w:val="14"/>
+          <w:szCs w:val="14"/>
+        </w:rPr>
+        <w:t xml:space="preserve">Risk                                                                                   </w:t>
+      </w:r>
+    </w:p>
+    <w:p>
+      <w:pPr>
+        <w:pStyle w:val="Para"/>
+        <w:spacing w:after="0"/>
+        <w:ind w:left="0" w:firstLine="0"/>
+        <w:rPr>
+          <w:rFonts w:ascii="Courier" w:hAnsi="Courier"/>
+          <w:sz w:val="14"/>
+          <w:szCs w:val="14"/>
+        </w:rPr>
+      </w:pPr>
+      <w:r>
+        <w:rPr>
+          <w:rFonts w:ascii="Courier" w:hAnsi="Courier"/>
+          <w:sz w:val="14"/>
+          <w:szCs w:val="14"/>
+        </w:rPr>
+        <w:t xml:space="preserve">1                     0      </w:t>
+      </w:r>
+      <w:proofErr w:type="spellStart"/>
+      <w:r>
+        <w:rPr>
+          <w:rFonts w:ascii="Courier" w:hAnsi="Courier"/>
+          <w:sz w:val="14"/>
+          <w:szCs w:val="14"/>
+        </w:rPr>
+        <w:t>0</w:t>
+      </w:r>
+      <w:proofErr w:type="spellEnd"/>
+      <w:r>
+        <w:rPr>
+          <w:rFonts w:ascii="Courier" w:hAnsi="Courier"/>
+          <w:sz w:val="14"/>
+          <w:szCs w:val="14"/>
+        </w:rPr>
+        <w:t xml:space="preserve">     16      7      0      8      </w:t>
+      </w:r>
+      <w:proofErr w:type="spellStart"/>
+      <w:r>
+        <w:rPr>
+          <w:rFonts w:ascii="Courier" w:hAnsi="Courier"/>
+          <w:sz w:val="14"/>
+          <w:szCs w:val="14"/>
+        </w:rPr>
+        <w:t>8</w:t>
+      </w:r>
+      <w:proofErr w:type="spellEnd"/>
+      <w:r>
+        <w:rPr>
+          <w:rFonts w:ascii="Courier" w:hAnsi="Courier"/>
+          <w:sz w:val="14"/>
+          <w:szCs w:val="14"/>
+        </w:rPr>
+        <w:t xml:space="preserve">      0      </w:t>
+      </w:r>
+      <w:proofErr w:type="spellStart"/>
+      <w:r>
+        <w:rPr>
+          <w:rFonts w:ascii="Courier" w:hAnsi="Courier"/>
+          <w:sz w:val="14"/>
+          <w:szCs w:val="14"/>
+        </w:rPr>
+        <w:t>0</w:t>
+      </w:r>
+      <w:proofErr w:type="spellEnd"/>
+      <w:r>
+        <w:rPr>
+          <w:rFonts w:ascii="Courier" w:hAnsi="Courier"/>
+          <w:sz w:val="14"/>
+          <w:szCs w:val="14"/>
+        </w:rPr>
+        <w:t xml:space="preserve">      </w:t>
+      </w:r>
+      <w:proofErr w:type="spellStart"/>
+      <w:r>
+        <w:rPr>
+          <w:rFonts w:ascii="Courier" w:hAnsi="Courier"/>
+          <w:sz w:val="14"/>
+          <w:szCs w:val="14"/>
+        </w:rPr>
+        <w:t>0</w:t>
+      </w:r>
+      <w:proofErr w:type="spellEnd"/>
+      <w:r>
+        <w:rPr>
+          <w:rFonts w:ascii="Courier" w:hAnsi="Courier"/>
+          <w:sz w:val="14"/>
+          <w:szCs w:val="14"/>
+        </w:rPr>
+        <w:t xml:space="preserve"> </w:t>
+      </w:r>
+    </w:p>
+    <w:p>
+      <w:pPr>
+        <w:pStyle w:val="Para"/>
+        <w:spacing w:after="0"/>
+        <w:ind w:left="0" w:firstLine="0"/>
+        <w:rPr>
+          <w:rFonts w:ascii="Courier" w:hAnsi="Courier"/>
+          <w:sz w:val="14"/>
+          <w:szCs w:val="14"/>
+        </w:rPr>
+      </w:pPr>
+      <w:r>
+        <w:rPr>
+          <w:rFonts w:ascii="Courier" w:hAnsi="Courier"/>
+          <w:sz w:val="14"/>
+          <w:szCs w:val="14"/>
+        </w:rPr>
+        <w:t xml:space="preserve">2                   804 149114   </w:t>
+      </w:r>
+      <w:proofErr w:type="gramStart"/>
+      <w:r>
+        <w:rPr>
+          <w:rFonts w:ascii="Courier" w:hAnsi="Courier"/>
+          <w:sz w:val="14"/>
+          <w:szCs w:val="14"/>
+        </w:rPr>
+        <w:t>3670  57652</w:t>
+      </w:r>
+      <w:proofErr w:type="gramEnd"/>
+      <w:r>
+        <w:rPr>
+          <w:rFonts w:ascii="Courier" w:hAnsi="Courier"/>
+          <w:sz w:val="14"/>
+          <w:szCs w:val="14"/>
+        </w:rPr>
+        <w:t xml:space="preserve">      4   2084     85     11    345     82 </w:t>
+      </w:r>
+    </w:p>
+    <w:p>
+      <w:pPr>
+        <w:pStyle w:val="Para"/>
+        <w:spacing w:after="0"/>
+        <w:ind w:left="0" w:firstLine="0"/>
+        <w:rPr>
+          <w:rFonts w:ascii="Courier" w:hAnsi="Courier"/>
+          <w:sz w:val="14"/>
+          <w:szCs w:val="14"/>
+        </w:rPr>
+      </w:pPr>
+      <w:r>
+        <w:rPr>
+          <w:rFonts w:ascii="Courier" w:hAnsi="Courier"/>
+          <w:sz w:val="14"/>
+          <w:szCs w:val="14"/>
+        </w:rPr>
+        <w:t xml:space="preserve">3                  2225      3   </w:t>
+      </w:r>
+      <w:proofErr w:type="gramStart"/>
+      <w:r>
+        <w:rPr>
+          <w:rFonts w:ascii="Courier" w:hAnsi="Courier"/>
+          <w:sz w:val="14"/>
+          <w:szCs w:val="14"/>
+        </w:rPr>
+        <w:t>6668  22168</w:t>
+      </w:r>
+      <w:proofErr w:type="gramEnd"/>
+      <w:r>
+        <w:rPr>
+          <w:rFonts w:ascii="Courier" w:hAnsi="Courier"/>
+          <w:sz w:val="14"/>
+          <w:szCs w:val="14"/>
+        </w:rPr>
+        <w:t xml:space="preserve">      2   2151    156      7    260     79 </w:t>
+      </w:r>
+    </w:p>
+    <w:p>
+      <w:pPr>
+        <w:pStyle w:val="Para"/>
+        <w:spacing w:after="0"/>
+        <w:ind w:left="0" w:firstLine="0"/>
+        <w:rPr>
+          <w:rFonts w:ascii="Courier" w:hAnsi="Courier"/>
+          <w:sz w:val="14"/>
+          <w:szCs w:val="14"/>
+        </w:rPr>
+      </w:pPr>
+      <w:r>
+        <w:rPr>
+          <w:rFonts w:ascii="Courier" w:hAnsi="Courier"/>
+          <w:sz w:val="14"/>
+          <w:szCs w:val="14"/>
+        </w:rPr>
+        <w:t xml:space="preserve">4                  2129      0    481   6447      0    404     43      2     58     24 </w:t>
+      </w:r>
+    </w:p>
+    <w:p>
+      <w:pPr>
+        <w:pStyle w:val="Para"/>
+        <w:spacing w:after="0"/>
+        <w:ind w:left="0" w:firstLine="0"/>
+        <w:rPr>
+          <w:rFonts w:ascii="Courier" w:hAnsi="Courier"/>
+          <w:sz w:val="14"/>
+          <w:szCs w:val="14"/>
+        </w:rPr>
+      </w:pPr>
+      <w:r>
+        <w:rPr>
+          <w:rFonts w:ascii="Courier" w:hAnsi="Courier"/>
+          <w:sz w:val="14"/>
+          <w:szCs w:val="14"/>
+        </w:rPr>
+        <w:t xml:space="preserve">5                   432      0     55    700      1    103      5      1     20     11 </w:t>
+      </w:r>
+    </w:p>
+    <w:p>
+      <w:pPr>
+        <w:pStyle w:val="Para"/>
+        <w:spacing w:after="0"/>
+        <w:ind w:left="0" w:firstLine="0"/>
+        <w:rPr>
+          <w:rFonts w:ascii="Courier" w:hAnsi="Courier"/>
+          <w:sz w:val="14"/>
+          <w:szCs w:val="14"/>
+        </w:rPr>
+      </w:pPr>
+      <w:r>
+        <w:rPr>
+          <w:rFonts w:ascii="Courier" w:hAnsi="Courier"/>
+          <w:sz w:val="14"/>
+          <w:szCs w:val="14"/>
+        </w:rPr>
+        <w:t xml:space="preserve">6                    19      0      2     60      0      8      0      </w:t>
+      </w:r>
+      <w:proofErr w:type="spellStart"/>
+      <w:r>
+        <w:rPr>
+          <w:rFonts w:ascii="Courier" w:hAnsi="Courier"/>
+          <w:sz w:val="14"/>
+          <w:szCs w:val="14"/>
+        </w:rPr>
+        <w:t>0</w:t>
+      </w:r>
+      <w:proofErr w:type="spellEnd"/>
+      <w:r>
+        <w:rPr>
+          <w:rFonts w:ascii="Courier" w:hAnsi="Courier"/>
+          <w:sz w:val="14"/>
+          <w:szCs w:val="14"/>
+        </w:rPr>
+        <w:t xml:space="preserve">      1      0 </w:t>
+      </w:r>
+    </w:p>
+    <w:p>
+      <w:pPr>
+        <w:pStyle w:val="Para"/>
+        <w:spacing w:after="0"/>
+        <w:ind w:left="0" w:firstLine="0"/>
+        <w:rPr>
+          <w:rFonts w:ascii="Courier" w:hAnsi="Courier"/>
+          <w:sz w:val="14"/>
+          <w:szCs w:val="14"/>
+        </w:rPr>
+      </w:pPr>
+      <w:r>
+        <w:rPr>
+          <w:rFonts w:ascii="Courier" w:hAnsi="Courier"/>
+          <w:sz w:val="14"/>
+          <w:szCs w:val="14"/>
+        </w:rPr>
+        <w:t xml:space="preserve">7                     3      0      </w:t>
+      </w:r>
+      <w:proofErr w:type="spellStart"/>
+      <w:r>
+        <w:rPr>
+          <w:rFonts w:ascii="Courier" w:hAnsi="Courier"/>
+          <w:sz w:val="14"/>
+          <w:szCs w:val="14"/>
+        </w:rPr>
+        <w:t>0</w:t>
+      </w:r>
+      <w:proofErr w:type="spellEnd"/>
+      <w:r>
+        <w:rPr>
+          <w:rFonts w:ascii="Courier" w:hAnsi="Courier"/>
+          <w:sz w:val="14"/>
+          <w:szCs w:val="14"/>
+        </w:rPr>
+        <w:t xml:space="preserve">      5      0      </w:t>
+      </w:r>
+      <w:proofErr w:type="spellStart"/>
+      <w:r>
+        <w:rPr>
+          <w:rFonts w:ascii="Courier" w:hAnsi="Courier"/>
+          <w:sz w:val="14"/>
+          <w:szCs w:val="14"/>
+        </w:rPr>
+        <w:t>0</w:t>
+      </w:r>
+      <w:proofErr w:type="spellEnd"/>
+      <w:r>
+        <w:rPr>
+          <w:rFonts w:ascii="Courier" w:hAnsi="Courier"/>
+          <w:sz w:val="14"/>
+          <w:szCs w:val="14"/>
+        </w:rPr>
+        <w:t xml:space="preserve">      </w:t>
+      </w:r>
+      <w:proofErr w:type="spellStart"/>
+      <w:r>
+        <w:rPr>
+          <w:rFonts w:ascii="Courier" w:hAnsi="Courier"/>
+          <w:sz w:val="14"/>
+          <w:szCs w:val="14"/>
+        </w:rPr>
+        <w:t>0</w:t>
+      </w:r>
+      <w:proofErr w:type="spellEnd"/>
+      <w:r>
+        <w:rPr>
+          <w:rFonts w:ascii="Courier" w:hAnsi="Courier"/>
+          <w:sz w:val="14"/>
+          <w:szCs w:val="14"/>
+        </w:rPr>
+        <w:t xml:space="preserve">      </w:t>
+      </w:r>
+      <w:proofErr w:type="spellStart"/>
+      <w:r>
+        <w:rPr>
+          <w:rFonts w:ascii="Courier" w:hAnsi="Courier"/>
+          <w:sz w:val="14"/>
+          <w:szCs w:val="14"/>
+        </w:rPr>
+        <w:t>0</w:t>
+      </w:r>
+      <w:proofErr w:type="spellEnd"/>
+      <w:r>
+        <w:rPr>
+          <w:rFonts w:ascii="Courier" w:hAnsi="Courier"/>
+          <w:sz w:val="14"/>
+          <w:szCs w:val="14"/>
+        </w:rPr>
+        <w:t xml:space="preserve">      2      0</w:t>
+      </w:r>
+    </w:p>
+    <w:p>
+      <w:pPr>
+        <w:pStyle w:val="Para"/>
+      </w:pPr>
+      <w:r>
+        <w:t>Or we can do:</w:t>
+      </w:r>
+    </w:p>
+    <w:p>
+      <w:pPr>
+        <w:pStyle w:val="Para"/>
+      </w:pPr>
+      <w:proofErr w:type="spellStart"/>
+      <w:proofErr w:type="gramStart"/>
+      <w:r>
+        <w:t>mycolors</w:t>
+      </w:r>
+      <w:proofErr w:type="spellEnd"/>
+      <w:proofErr w:type="gramEnd"/>
+      <w:r>
+        <w:t xml:space="preserve"> &lt;- c("yellow1","yellow2","yellow3","yellow4", </w:t>
+      </w:r>
+    </w:p>
+    <w:p>
+      <w:pPr>
+        <w:pStyle w:val="Para"/>
+      </w:pPr>
+      <w:r>
+        <w:t xml:space="preserve">              "</w:t>
+      </w:r>
+      <w:proofErr w:type="gramStart"/>
+      <w:r>
+        <w:t>thistle1</w:t>
+      </w:r>
+      <w:proofErr w:type="gramEnd"/>
+      <w:r>
+        <w:t>","thistle2","thistle3")</w:t>
+      </w:r>
+    </w:p>
+    <w:p>
+      <w:pPr>
+        <w:pStyle w:val="Para"/>
+      </w:pPr>
+      <w:proofErr w:type="spellStart"/>
+      <w:proofErr w:type="gramStart"/>
+      <w:r>
+        <w:lastRenderedPageBreak/>
+        <w:t>cont.table</w:t>
+      </w:r>
+      <w:proofErr w:type="spellEnd"/>
+      <w:proofErr w:type="gramEnd"/>
+      <w:r>
+        <w:t xml:space="preserve"> &lt;- </w:t>
+      </w:r>
+      <w:r>
+        <w:t>table(</w:t>
+      </w:r>
+      <w:proofErr w:type="spellStart"/>
+      <w:r>
+        <w:t>av$Reliability</w:t>
+      </w:r>
+      <w:proofErr w:type="spellEnd"/>
+      <w:r>
+        <w:t xml:space="preserve">, </w:t>
+      </w:r>
+      <w:proofErr w:type="spellStart"/>
+      <w:r>
+        <w:t>av$Risk</w:t>
+      </w:r>
+      <w:proofErr w:type="spellEnd"/>
+      <w:r>
+        <w:t>)</w:t>
+      </w:r>
+    </w:p>
+    <w:p>
+      <w:pPr>
+        <w:pStyle w:val="Para"/>
+      </w:pPr>
+      <w:proofErr w:type="gramStart"/>
+      <w:r>
+        <w:t>plot</w:t>
+      </w:r>
+      <w:proofErr w:type="gramEnd"/>
+      <w:r>
+        <w:t>(</w:t>
+      </w:r>
+      <w:proofErr w:type="spellStart"/>
+      <w:r>
+        <w:t>cont.table</w:t>
+      </w:r>
+      <w:proofErr w:type="spellEnd"/>
+      <w:r>
+        <w:t>, col=</w:t>
+      </w:r>
+      <w:proofErr w:type="spellStart"/>
+      <w:r>
+        <w:t>mycolors</w:t>
+      </w:r>
+      <w:proofErr w:type="spellEnd"/>
+      <w:r>
+        <w:t>, main="Risk and Reliability")</w:t>
+      </w:r>
+    </w:p>
+    <w:p>
+      <w:pPr>
+        <w:pStyle w:val="Para"/>
+      </w:pPr>
+      <w:r>
+        <w:rPr>
+          <w:noProof/>
+          <w:snapToGrid/>
+        </w:rPr>
+        <w:drawing>
+          <wp:inline distT="0" distB="0" distL="0" distR="0" wp14:anchorId="08D261CF" wp14:editId="1D1D6426">
+            <wp:extent cx="5181600" cy="3883266"/>
+            <wp:effectExtent l="0" t="0" r="0" b="0"/>
+            <wp:docPr id="1" name="Picture 1"/>
+            <wp:cNvGraphicFramePr>
+              <a:graphicFrameLocks xmlns:a="http://schemas.openxmlformats.org/drawingml/2006/main" noChangeAspect="1"/>
+            </wp:cNvGraphicFramePr>
+            <a:graphic xmlns:a="http://schemas.openxmlformats.org/drawingml/2006/main">
+              <a:graphicData uri="http://schemas.openxmlformats.org/drawingml/2006/picture">
+                <pic:pic xmlns:pic="http://schemas.openxmlformats.org/drawingml/2006/picture">
+                  <pic:nvPicPr>
+                    <pic:cNvPr id="0" name="Picture 1"/>
+                    <pic:cNvPicPr>
+                      <a:picLocks noChangeAspect="1" noChangeArrowheads="1"/>
+                    </pic:cNvPicPr>
+                  </pic:nvPicPr>
+                  <pic:blipFill>
+                    <a:blip r:embed="rId14">
+                      <a:extLst>
+                        <a:ext uri="{28A0092B-C50C-407E-A947-70E740481C1C}">
+                          <a14:useLocalDpi xmlns:a14="http://schemas.microsoft.com/office/drawing/2010/main" val="0"/>
+                        </a:ext>
+                      </a:extLst>
+                    </a:blip>
+                    <a:srcRect/>
+                    <a:stretch>
+                      <a:fillRect/>
+                    </a:stretch>
+                  </pic:blipFill>
+                  <pic:spPr bwMode="auto">
+                    <a:xfrm>
+                      <a:off x="0" y="0"/>
+                      <a:ext cx="5181600" cy="3883266"/>
+                    </a:xfrm>
+                    <a:prstGeom prst="rect">
+                      <a:avLst/>
+                    </a:prstGeom>
+                    <a:noFill/>
+                    <a:ln>
+                      <a:noFill/>
+                    </a:ln>
+                  </pic:spPr>
+                </pic:pic>
+              </a:graphicData>
+            </a:graphic>
+          </wp:inline>
+        </w:drawing>
+      </w:r>
+    </w:p>
+    <w:p>
+      <w:pPr>
+        <w:pStyle w:val="Para"/>
+      </w:pPr>
+      <w:r>
+        <w:t>(</w:t>
+      </w:r>
+      <w:proofErr w:type="gramStart"/>
+      <w:r>
+        <w:t>didn’t</w:t>
+      </w:r>
+      <w:proofErr w:type="gramEnd"/>
+      <w:r>
+        <w:t xml:space="preserve"> look like this picture pasted at all?)</w:t>
+      </w:r>
     </w:p>
     <w:p>
       <w:pPr>
@@ -7102,7 +7959,6 @@
         <w:pStyle w:val="Para"/>
       </w:pPr>
       <w:r>
-        <w:lastRenderedPageBreak/>
         <w:t>There’s quite a bit of difference between 683 and 258,626. What are the characteristics of these 683 hosts that make them more risky? We can dig a bit deeper by looking a</w:t>
       </w:r>
       <w:r>
@@ -7127,7 +7983,11 @@
         <w:t>truly risky</w:t>
       </w:r>
       <w:r>
-        <w:t xml:space="preserve">” nodes are involved in by creating a new data frame from the subset we’ve identified and look at </w:t>
+        <w:t xml:space="preserve">” nodes are involved in by creating a new </w:t>
+      </w:r>
+      <w:r>
+        <w:lastRenderedPageBreak/>
+        <w:t xml:space="preserve">data frame from the subset we’ve identified and look at </w:t>
       </w:r>
       <w:r>
         <w:rPr>
@@ -7487,11 +8347,7 @@
         <w:t xml:space="preserve"> values, then </w:t>
       </w:r>
       <w:r>
-        <w:t xml:space="preserve">add a new row to the data frame with the </w:t>
-      </w:r>
-      <w:r>
-        <w:lastRenderedPageBreak/>
-        <w:t>separated value, keeping the rest of the columns the same.</w:t>
+        <w:t>add a new row to the data frame with the separated value, keeping the rest of the columns the same.</w:t>
       </w:r>
       <w:r>
         <w:t xml:space="preserve"> Thankfully, </w:t>
@@ -7539,6 +8395,7 @@
         <w:pStyle w:val="CodeSnippet"/>
       </w:pPr>
       <w:r>
+        <w:lastRenderedPageBreak/>
         <w:t># values whenever it comes</w:t>
       </w:r>
       <w:r>
@@ -7944,11 +8801,7 @@
         <w:t>We can perform this analys</w:t>
       </w:r>
       <w:r>
-        <w:t xml:space="preserve">is on the original list to show not only a reduction size has occurred, but a definitely change in what </w:t>
-      </w:r>
-      <w:r>
-        <w:lastRenderedPageBreak/>
-        <w:t>types of hosts seem to generate more risk.</w:t>
+        <w:t>is on the original list to show not only a reduction size has occurred, but a definitely change in what types of hosts seem to generate more risk.</w:t>
       </w:r>
       <w:r>
         <w:t xml:space="preserve"> We’re only showing the </w:t>
@@ -8003,6 +8856,7 @@
         <w:pStyle w:val="CodeSnippet"/>
       </w:pPr>
       <w:r>
+        <w:lastRenderedPageBreak/>
         <w:t xml:space="preserve">  cbind(IP=rep(av$IP, times),</w:t>
       </w:r>
     </w:p>
@@ -8170,7 +9024,24 @@
         <w:pStyle w:val="CodeSnippet"/>
       </w:pPr>
       <w:r>
-        <w:t>risky.types &lt;- summary(factor(risky$Type))</w:t>
+        <w:t>risky.types &lt;- summary(factor(</w:t>
+      </w:r>
+      <w:commentRangeStart w:id="22"/>
+      <w:r>
+        <w:t>risky$Type</w:t>
+      </w:r>
+      <w:commentRangeEnd w:id="22"/>
+      <w:r>
+        <w:rPr>
+          <w:rStyle w:val="CommentReference"/>
+          <w:rFonts w:ascii="Times New Roman" w:hAnsi="Times New Roman"/>
+          <w:noProof w:val="0"/>
+          <w:snapToGrid/>
+        </w:rPr>
+        <w:commentReference w:id="22"/>
+      </w:r>
+      <w:r>
+        <w:t>))</w:t>
       </w:r>
     </w:p>
     <w:p>
@@ -8237,7 +9108,23 @@
         <w:pStyle w:val="Slug"/>
       </w:pPr>
       <w:r>
-        <w:t>Figure 3-2 Charts Comparing Makeup Of Malicious Hosts By Risk (</w:t>
+        <w:t xml:space="preserve">Figure 3-2 Charts Comparing </w:t>
+      </w:r>
+      <w:commentRangeStart w:id="23"/>
+      <w:r>
+        <w:t xml:space="preserve">Makeup </w:t>
+      </w:r>
+      <w:commentRangeEnd w:id="23"/>
+      <w:r>
+        <w:rPr>
+          <w:rStyle w:val="CommentReference"/>
+          <w:rFonts w:ascii="Times New Roman" w:hAnsi="Times New Roman"/>
+          <w:b w:val="0"/>
+        </w:rPr>
+        <w:commentReference w:id="23"/>
+      </w:r>
+      <w:r>
+        <w:t>Of Malicious Hosts By Risk (</w:t>
       </w:r>
       <w:r>
         <w:rPr>
@@ -8366,84 +9253,84 @@
         <w:pStyle w:val="CodeSnippet"/>
       </w:pPr>
       <w:r>
+        <w:t>NL     16</w:t>
+      </w:r>
+    </w:p>
+    <w:p>
+      <w:pPr>
+        <w:pStyle w:val="CodeSnippet"/>
+      </w:pPr>
+      <w:r>
+        <w:t>FR     15</w:t>
+      </w:r>
+    </w:p>
+    <w:p>
+      <w:pPr>
+        <w:pStyle w:val="CodeSnippet"/>
+      </w:pPr>
+      <w:r>
+        <w:t>GB     15</w:t>
+      </w:r>
+    </w:p>
+    <w:p>
+      <w:pPr>
+        <w:pStyle w:val="CodeSnippet"/>
+      </w:pPr>
+      <w:r>
+        <w:t>KR     14</w:t>
+      </w:r>
+    </w:p>
+    <w:p>
+      <w:pPr>
+        <w:pStyle w:val="CodeSnippet"/>
+      </w:pPr>
+      <w:r>
+        <w:t>AR     13</w:t>
+      </w:r>
+    </w:p>
+    <w:p>
+      <w:pPr>
+        <w:pStyle w:val="CodeSnippet"/>
+      </w:pPr>
+      <w:r>
+        <w:t>CA     13</w:t>
+      </w:r>
+    </w:p>
+    <w:p>
+      <w:pPr>
+        <w:pStyle w:val="CodeSnippet"/>
+      </w:pPr>
+      <w:r>
+        <w:t>PL      9</w:t>
+      </w:r>
+    </w:p>
+    <w:p>
+      <w:pPr>
+        <w:pStyle w:val="CodeSnippet"/>
+      </w:pPr>
+      <w:r>
+        <w:t>...</w:t>
+      </w:r>
+    </w:p>
+    <w:p>
+      <w:pPr>
+        <w:pStyle w:val="CodeSnippet"/>
+      </w:pPr>
+      <w:r>
+        <w:t>RS    1</w:t>
+      </w:r>
+    </w:p>
+    <w:p>
+      <w:pPr>
+        <w:pStyle w:val="CodeSnippet"/>
+      </w:pPr>
+      <w:r>
         <w:lastRenderedPageBreak/>
-        <w:t>NL     16</w:t>
-      </w:r>
-    </w:p>
-    <w:p>
-      <w:pPr>
-        <w:pStyle w:val="CodeSnippet"/>
-      </w:pPr>
-      <w:r>
-        <w:t>FR     15</w:t>
-      </w:r>
-    </w:p>
-    <w:p>
-      <w:pPr>
-        <w:pStyle w:val="CodeSnippet"/>
-      </w:pPr>
-      <w:r>
-        <w:t>GB     15</w:t>
-      </w:r>
-    </w:p>
-    <w:p>
-      <w:pPr>
-        <w:pStyle w:val="CodeSnippet"/>
-      </w:pPr>
-      <w:r>
-        <w:t>KR     14</w:t>
-      </w:r>
-    </w:p>
-    <w:p>
-      <w:pPr>
-        <w:pStyle w:val="CodeSnippet"/>
-      </w:pPr>
-      <w:r>
-        <w:t>AR     13</w:t>
-      </w:r>
-    </w:p>
-    <w:p>
-      <w:pPr>
-        <w:pStyle w:val="CodeSnippet"/>
-      </w:pPr>
-      <w:r>
-        <w:t>CA     13</w:t>
-      </w:r>
-    </w:p>
-    <w:p>
-      <w:pPr>
-        <w:pStyle w:val="CodeSnippet"/>
-      </w:pPr>
-      <w:r>
-        <w:t>PL      9</w:t>
-      </w:r>
-    </w:p>
-    <w:p>
-      <w:pPr>
-        <w:pStyle w:val="CodeSnippet"/>
-      </w:pPr>
-      <w:r>
         <w:t>...</w:t>
       </w:r>
     </w:p>
     <w:p>
       <w:pPr>
-        <w:pStyle w:val="CodeSnippet"/>
-      </w:pPr>
-      <w:r>
-        <w:t>RS    1</w:t>
-      </w:r>
-    </w:p>
-    <w:p>
-      <w:pPr>
-        <w:pStyle w:val="CodeSnippet"/>
-      </w:pPr>
-      <w:r>
-        <w:t>...</w:t>
-      </w:r>
-    </w:p>
-    <w:p>
-      <w:pPr>
         <w:pStyle w:val="Para"/>
       </w:pPr>
       <w:r>
@@ -8587,7 +9474,22 @@
         <w:t xml:space="preserve"> based upon their IP address. We’ll be covering more about various issues with IP address geo-location in the chapter</w:t>
       </w:r>
       <w:r>
-        <w:t xml:space="preserve"> on “Mapping Badness”</w:t>
+        <w:t xml:space="preserve"> on “</w:t>
+      </w:r>
+      <w:commentRangeStart w:id="24"/>
+      <w:r>
+        <w:t>Mapping Badness</w:t>
+      </w:r>
+      <w:commentRangeEnd w:id="24"/>
+      <w:r>
+        <w:rPr>
+          <w:rStyle w:val="CommentReference"/>
+          <w:snapToGrid/>
+        </w:rPr>
+        <w:commentReference w:id="24"/>
+      </w:r>
+      <w:r>
+        <w:t>”</w:t>
       </w:r>
       <w:r>
         <w:t>.</w:t>
@@ -8632,9 +9534,19 @@
       <w:pPr>
         <w:pStyle w:val="H1"/>
       </w:pPr>
+      <w:commentRangeStart w:id="25"/>
       <w:r>
         <w:t>Augmenting Data</w:t>
       </w:r>
+      <w:commentRangeEnd w:id="25"/>
+      <w:r>
+        <w:rPr>
+          <w:rStyle w:val="CommentReference"/>
+          <w:rFonts w:ascii="Times New Roman" w:hAnsi="Times New Roman"/>
+          <w:b w:val="0"/>
+        </w:rPr>
+        <w:commentReference w:id="25"/>
+      </w:r>
     </w:p>
     <w:p>
       <w:pPr>
@@ -8650,7 +9562,22 @@
         <w:t xml:space="preserve"> asked to crunch through would be error-free and have all the attributes necessary for</w:t>
       </w:r>
       <w:r>
-        <w:t xml:space="preserve"> thorough and robust analyses. Sadly, information security is no different from other disciplines (i.e. “we aren’t special”) when it comes to imperfect data sets and highly distributed referential data or more metadata sources. This </w:t>
+        <w:t xml:space="preserve"> thorough and robust analyses. Sadly, information security is no different from other disciplines (i.e</w:t>
+      </w:r>
+      <w:commentRangeStart w:id="26"/>
+      <w:r>
+        <w:t>. “we aren’t special</w:t>
+      </w:r>
+      <w:commentRangeEnd w:id="26"/>
+      <w:r>
+        <w:rPr>
+          <w:rStyle w:val="CommentReference"/>
+          <w:snapToGrid/>
+        </w:rPr>
+        <w:commentReference w:id="26"/>
+      </w:r>
+      <w:r>
+        <w:t xml:space="preserve">”) when it comes to imperfect data sets and highly distributed referential data or more metadata sources. This </w:t>
       </w:r>
       <w:r>
         <w:rPr>
@@ -8659,44 +9586,44 @@
         <w:t>can</w:t>
       </w:r>
       <w:r>
-        <w:t xml:space="preserve"> pose challenges to effective </w:t>
+        <w:t xml:space="preserve"> pose challenges to effective data analyses, but it is usually possible to find </w:t>
+      </w:r>
+      <w:r>
+        <w:t xml:space="preserve">and use </w:t>
+      </w:r>
+      <w:r>
+        <w:t>the data you need.</w:t>
+      </w:r>
+    </w:p>
+    <w:p>
+      <w:pPr>
+        <w:pStyle w:val="Para"/>
+      </w:pPr>
+      <w:r>
+        <w:t xml:space="preserve">Even though we have geographic information in our </w:t>
+      </w:r>
+      <w:proofErr w:type="spellStart"/>
+      <w:r>
+        <w:t>AlienVault</w:t>
+      </w:r>
+      <w:proofErr w:type="spellEnd"/>
+      <w:r>
+        <w:t xml:space="preserve"> data set, the </w:t>
+      </w:r>
+      <w:proofErr w:type="gramStart"/>
+      <w:r>
+        <w:t>internet</w:t>
+      </w:r>
+      <w:proofErr w:type="gramEnd"/>
+      <w:r>
+        <w:t xml:space="preserve"> has both physical and logical groupings, which we will cover more in the next chapter. It might be interesting to see how this data looks through a different lens</w:t>
+      </w:r>
+      <w:r>
+        <w:t xml:space="preserve">, and for this example we’ll </w:t>
       </w:r>
       <w:r>
         <w:lastRenderedPageBreak/>
-        <w:t xml:space="preserve">data analyses, but it is usually possible to find </w:t>
-      </w:r>
-      <w:r>
-        <w:t xml:space="preserve">and use </w:t>
-      </w:r>
-      <w:r>
-        <w:t>the data you need.</w:t>
-      </w:r>
-    </w:p>
-    <w:p>
-      <w:pPr>
-        <w:pStyle w:val="Para"/>
-      </w:pPr>
-      <w:r>
-        <w:t xml:space="preserve">Even though we have geographic information in our </w:t>
-      </w:r>
-      <w:proofErr w:type="spellStart"/>
-      <w:r>
-        <w:t>AlienVault</w:t>
-      </w:r>
-      <w:proofErr w:type="spellEnd"/>
-      <w:r>
-        <w:t xml:space="preserve"> data set, the </w:t>
-      </w:r>
-      <w:proofErr w:type="gramStart"/>
-      <w:r>
-        <w:t>internet</w:t>
-      </w:r>
-      <w:proofErr w:type="gramEnd"/>
-      <w:r>
-        <w:t xml:space="preserve"> has both physical and logical groupings, which we will cover more in the next chapter. It might be interesting to see how this data looks through a different lens</w:t>
-      </w:r>
-      <w:r>
-        <w:t>, and for this example we’ll augment our data set with additional data from the IANA IPv4 Address Space Registry (</w:t>
+        <w:t>augment our data set with additional data from the IANA IPv4 Address Space Registry (</w:t>
       </w:r>
       <w:r>
         <w:rPr>
@@ -8956,7 +9883,6 @@
         <w:pStyle w:val="CodeTitle"/>
       </w:pPr>
       <w:r>
-        <w:lastRenderedPageBreak/>
         <w:t>R</w:t>
       </w:r>
       <w:r>
@@ -9041,7 +9967,24 @@
         <w:pStyle w:val="CodeSnippet"/>
       </w:pPr>
       <w:r>
-        <w:t>iana &lt;- read.csv(ianaData,stringsAsFactors=FALSE)</w:t>
+        <w:t>iana &lt;- read.csv(ianaData,</w:t>
+      </w:r>
+      <w:commentRangeStart w:id="27"/>
+      <w:r>
+        <w:t>stringsAsFactors</w:t>
+      </w:r>
+      <w:commentRangeEnd w:id="27"/>
+      <w:r>
+        <w:rPr>
+          <w:rStyle w:val="CommentReference"/>
+          <w:rFonts w:ascii="Times New Roman" w:hAnsi="Times New Roman"/>
+          <w:noProof w:val="0"/>
+          <w:snapToGrid/>
+        </w:rPr>
+        <w:commentReference w:id="27"/>
+      </w:r>
+      <w:r>
+        <w:t>=FALSE)</w:t>
       </w:r>
     </w:p>
     <w:p>
@@ -9057,7 +10000,24 @@
         <w:t>str(iana)</w:t>
       </w:r>
       <w:r>
-        <w:t xml:space="preserve"> # examine it(now shown below)</w:t>
+        <w:t xml:space="preserve"> # examine it(</w:t>
+      </w:r>
+      <w:commentRangeStart w:id="28"/>
+      <w:r>
+        <w:t>now shown below</w:t>
+      </w:r>
+      <w:commentRangeEnd w:id="28"/>
+      <w:r>
+        <w:rPr>
+          <w:rStyle w:val="CommentReference"/>
+          <w:rFonts w:ascii="Times New Roman" w:hAnsi="Times New Roman"/>
+          <w:noProof w:val="0"/>
+          <w:snapToGrid/>
+        </w:rPr>
+        <w:commentReference w:id="28"/>
+      </w:r>
+      <w:r>
+        <w:t>)</w:t>
       </w:r>
     </w:p>
     <w:p>
@@ -9474,78 +10434,78 @@
         <w:pStyle w:val="CodeSnippet"/>
       </w:pPr>
       <w:r>
+        <w:t xml:space="preserve">iana['Prefix'] # </w:t>
+      </w:r>
+      <w:r>
+        <w:t>(not shown)</w:t>
+      </w:r>
+    </w:p>
+    <w:p>
+      <w:pPr>
+        <w:pStyle w:val="CodeSnippet"/>
+      </w:pPr>
+    </w:p>
+    <w:p>
+      <w:pPr>
+        <w:pStyle w:val="CodeSnippet"/>
+      </w:pPr>
+      <w:r>
+        <w:t># extract just the prefix from the AlienVault list</w:t>
+      </w:r>
+    </w:p>
+    <w:p>
+      <w:pPr>
+        <w:pStyle w:val="CodeSnippet"/>
+      </w:pPr>
+      <w:r>
+        <w:t>avPrefix = [ octet[0] for octet in av['IP'].str.split('.') ]</w:t>
+      </w:r>
+    </w:p>
+    <w:p>
+      <w:pPr>
+        <w:pStyle w:val="CodeSnippet"/>
+      </w:pPr>
+    </w:p>
+    <w:p>
+      <w:pPr>
+        <w:pStyle w:val="CodeSnippet"/>
+      </w:pPr>
+      <w:r>
+        <w:t xml:space="preserve">av['Designation'] = [ iana[(iana['Prefix'] == prefix)].Designation </w:t>
+      </w:r>
+    </w:p>
+    <w:p>
+      <w:pPr>
+        <w:pStyle w:val="CodeSnippet"/>
+      </w:pPr>
+      <w:r>
+        <w:t xml:space="preserve">                      for prefix in avPrefix ]</w:t>
+      </w:r>
+    </w:p>
+    <w:p>
+      <w:pPr>
+        <w:pStyle w:val="CodeSnippet"/>
+      </w:pPr>
+    </w:p>
+    <w:p>
+      <w:pPr>
+        <w:pStyle w:val="CodeSnippet"/>
+      </w:pPr>
+      <w:r>
+        <w:t>pd.value_counts(av['Designation'])</w:t>
+      </w:r>
+    </w:p>
+    <w:p>
+      <w:pPr>
+        <w:pStyle w:val="CodeSnippet"/>
+      </w:pPr>
+    </w:p>
+    <w:p>
+      <w:pPr>
+        <w:pStyle w:val="CodeSnippet"/>
+      </w:pPr>
+      <w:r>
         <w:lastRenderedPageBreak/>
-        <w:t xml:space="preserve">iana['Prefix'] # </w:t>
-      </w:r>
-      <w:r>
-        <w:t>(not shown)</w:t>
-      </w:r>
-    </w:p>
-    <w:p>
-      <w:pPr>
-        <w:pStyle w:val="CodeSnippet"/>
-      </w:pPr>
-    </w:p>
-    <w:p>
-      <w:pPr>
-        <w:pStyle w:val="CodeSnippet"/>
-      </w:pPr>
-      <w:r>
-        <w:t># extract just the prefix from the AlienVault list</w:t>
-      </w:r>
-    </w:p>
-    <w:p>
-      <w:pPr>
-        <w:pStyle w:val="CodeSnippet"/>
-      </w:pPr>
-      <w:r>
-        <w:t>avPrefix = [ octet[0] for octet in av['IP'].str.split('.') ]</w:t>
-      </w:r>
-    </w:p>
-    <w:p>
-      <w:pPr>
-        <w:pStyle w:val="CodeSnippet"/>
-      </w:pPr>
-    </w:p>
-    <w:p>
-      <w:pPr>
-        <w:pStyle w:val="CodeSnippet"/>
-      </w:pPr>
-      <w:r>
-        <w:t xml:space="preserve">av['Designation'] = [ iana[(iana['Prefix'] == prefix)].Designation </w:t>
-      </w:r>
-    </w:p>
-    <w:p>
-      <w:pPr>
-        <w:pStyle w:val="CodeSnippet"/>
-      </w:pPr>
-      <w:r>
-        <w:t xml:space="preserve">                      for prefix in avPrefix ]</w:t>
-      </w:r>
-    </w:p>
-    <w:p>
-      <w:pPr>
-        <w:pStyle w:val="CodeSnippet"/>
-      </w:pPr>
-    </w:p>
-    <w:p>
-      <w:pPr>
-        <w:pStyle w:val="CodeSnippet"/>
-      </w:pPr>
-      <w:r>
-        <w:t>pd.value_counts(av['Designation'])</w:t>
-      </w:r>
-    </w:p>
-    <w:p>
-      <w:pPr>
-        <w:pStyle w:val="CodeSnippet"/>
-      </w:pPr>
-    </w:p>
-    <w:p>
-      <w:pPr>
-        <w:pStyle w:val="CodeSnippet"/>
-      </w:pPr>
-      <w:r>
         <w:t xml:space="preserve">[APNIC] </w:t>
       </w:r>
       <w:r>
@@ -9974,27 +10934,24 @@
         <w:t xml:space="preserve"> both have a similar nu</w:t>
       </w:r>
       <w:r>
-        <w:t xml:space="preserve">mber of </w:t>
-      </w:r>
+        <w:t>mber of malicious hosts yet have very different allocation counts.</w:t>
+      </w:r>
+      <w:r>
+        <w:t xml:space="preserve"> Delving into why might be an interesting exercise</w:t>
+      </w:r>
+      <w:r>
+        <w:t xml:space="preserve"> (for the intrepid reader)</w:t>
+      </w:r>
+      <w:r>
+        <w:t>.</w:t>
+      </w:r>
+    </w:p>
+    <w:p>
+      <w:pPr>
+        <w:pStyle w:val="H1"/>
+      </w:pPr>
       <w:r>
         <w:lastRenderedPageBreak/>
-        <w:t>malicious hosts yet have very different allocation counts.</w:t>
-      </w:r>
-      <w:r>
-        <w:t xml:space="preserve"> Delving into why might be an interesting exercise</w:t>
-      </w:r>
-      <w:r>
-        <w:t xml:space="preserve"> (for the intrepid reader)</w:t>
-      </w:r>
-      <w:r>
-        <w:t>.</w:t>
-      </w:r>
-    </w:p>
-    <w:p>
-      <w:pPr>
-        <w:pStyle w:val="H1"/>
-      </w:pPr>
-      <w:r>
         <w:t>In Summary</w:t>
       </w:r>
     </w:p>
@@ -10233,6 +11190,8 @@
       <w:r>
         <w:t xml:space="preserve"> by Wes McKinney (O’Reilly Media, Inc. ISBN: 9798-1-4493-1979-3)</w:t>
       </w:r>
+      <w:bookmarkStart w:id="29" w:name="_GoBack"/>
+      <w:bookmarkEnd w:id="29"/>
     </w:p>
     <w:sectPr>
       <w:footnotePr>
@@ -10269,7 +11228,7 @@
       </w:r>
     </w:p>
   </w:comment>
-  <w:comment w:id="1" w:author="Jay Jacobs" w:date="2013-07-14T19:58:00Z" w:initials="JJ">
+  <w:comment w:id="1" w:author="Jay Jacobs" w:date="2013-07-15T19:25:00Z" w:initials="JJ">
     <w:p>
       <w:pPr>
         <w:pStyle w:val="CommentText"/>
@@ -10281,11 +11240,19 @@
         <w:annotationRef/>
       </w:r>
       <w:r>
-        <w:t>This needs to have headers=FALSE, if you notice the name of the first column, it's an IP Address (the first row values).  And why stringAsFactors is false?  With this size data, factors are a huge memory saver on all the fields excpet IP and geolocation data.</w:t>
+        <w:t xml:space="preserve">It might be good to have a call out somewhere here on data formats.  A good title may be "The revolution will be comma </w:t>
+      </w:r>
+      <w:proofErr w:type="spellStart"/>
+      <w:r>
+        <w:t>seperated</w:t>
+      </w:r>
+      <w:proofErr w:type="spellEnd"/>
+      <w:r>
+        <w:t>", and talk about what a CSV is, versus JSON versus *blech* XML.</w:t>
       </w:r>
     </w:p>
   </w:comment>
-  <w:comment w:id="2" w:author="Jay Jacobs" w:date="2013-07-14T20:00:00Z" w:initials="JJ">
+  <w:comment w:id="2" w:author="Jay Jacobs" w:date="2013-07-15T19:27:00Z" w:initials="JJ">
     <w:p>
       <w:pPr>
         <w:pStyle w:val="CommentText"/>
@@ -10296,25 +11263,12 @@
         </w:rPr>
         <w:annotationRef/>
       </w:r>
-      <w:proofErr w:type="gramStart"/>
-      <w:r>
-        <w:t>the</w:t>
-      </w:r>
-      <w:proofErr w:type="gramEnd"/>
-      <w:r>
-        <w:t xml:space="preserve"> read.csv has a col.names argument that this can be passed is as.  It'd be less lines of code, but the read.csv a bit more </w:t>
-      </w:r>
-      <w:proofErr w:type="spellStart"/>
-      <w:r>
-        <w:t>confus</w:t>
-      </w:r>
-      <w:proofErr w:type="spellEnd"/>
-      <w:r>
-        <w:t>ing.</w:t>
+      <w:r>
+        <w:t>This needs to have headers=FALSE, if you notice the name of the first column, it's an IP Address (the first row values).</w:t>
       </w:r>
     </w:p>
   </w:comment>
-  <w:comment w:id="3" w:author="Jay Jacobs" w:date="2013-07-14T20:01:00Z" w:initials="JJ">
+  <w:comment w:id="3" w:author="Jay Jacobs" w:date="2013-07-15T19:29:00Z" w:initials="JJ">
     <w:p>
       <w:pPr>
         <w:pStyle w:val="CommentText"/>
@@ -10325,33 +11279,44 @@
         </w:rPr>
         <w:annotationRef/>
       </w:r>
-      <w:proofErr w:type="gramStart"/>
-      <w:r>
-        <w:t>should</w:t>
-      </w:r>
-      <w:proofErr w:type="gramEnd"/>
-      <w:r>
-        <w:t xml:space="preserve">n't this be above the print statement?  </w:t>
-      </w:r>
-      <w:proofErr w:type="gramStart"/>
-      <w:r>
-        <w:t>looks</w:t>
-      </w:r>
-      <w:proofErr w:type="gramEnd"/>
-      <w:r>
-        <w:t xml:space="preserve"> like the print statement is showing the column names as it's set after the </w:t>
+      <w:r>
+        <w:t xml:space="preserve">And why </w:t>
       </w:r>
       <w:proofErr w:type="spellStart"/>
       <w:r>
-        <w:t>the</w:t>
+        <w:t>stringAsFactors</w:t>
       </w:r>
       <w:proofErr w:type="spellEnd"/>
       <w:r>
-        <w:t xml:space="preserve"> print statement.</w:t>
+        <w:t xml:space="preserve"> is false?  With this size data, factors are a huge memory saver on all the fields </w:t>
+      </w:r>
+      <w:proofErr w:type="spellStart"/>
+      <w:r>
+        <w:t>excpet</w:t>
+      </w:r>
+      <w:proofErr w:type="spellEnd"/>
+      <w:r>
+        <w:t xml:space="preserve"> IP and </w:t>
+      </w:r>
+      <w:proofErr w:type="spellStart"/>
+      <w:r>
+        <w:t>geolocation</w:t>
+      </w:r>
+      <w:proofErr w:type="spellEnd"/>
+      <w:r>
+        <w:t xml:space="preserve"> data.  Plus this may be a good time to introduce </w:t>
+      </w:r>
+      <w:proofErr w:type="spellStart"/>
+      <w:r>
+        <w:t>quantitiatve</w:t>
+      </w:r>
+      <w:proofErr w:type="spellEnd"/>
+      <w:r>
+        <w:t xml:space="preserve"> versus categorical.  Might be interesting to create a table of Quantitiative things (bytes, packets, count of vulnerabilities) and categorical things (IP addresses, ports, etc)</w:t>
       </w:r>
     </w:p>
   </w:comment>
-  <w:comment w:id="4" w:author="Jay Jacobs" w:date="2013-07-14T20:02:00Z" w:initials="JJ">
+  <w:comment w:id="4" w:author="Jay Jacobs" w:date="2013-07-14T20:00:00Z" w:initials="JJ">
     <w:p>
       <w:pPr>
         <w:pStyle w:val="CommentText"/>
@@ -10362,12 +11327,17 @@
         </w:rPr>
         <w:annotationRef/>
       </w:r>
-      <w:r>
-        <w:t>I don't think the concept of a "data frame" has been discussed anywhere.  Think that's something we should define a bit more?</w:t>
+      <w:proofErr w:type="gramStart"/>
+      <w:r>
+        <w:t>the</w:t>
+      </w:r>
+      <w:proofErr w:type="gramEnd"/>
+      <w:r>
+        <w:t xml:space="preserve"> read.csv has a col.names argument that this can be passed is as.  It'd be less lines of code, but the read.csv a bit more confusing.</w:t>
       </w:r>
     </w:p>
   </w:comment>
-  <w:comment w:id="5" w:author="Jay Jacobs" w:date="2013-07-14T20:03:00Z" w:initials="JJ">
+  <w:comment w:id="5" w:author="Jay Jacobs" w:date="2013-07-14T20:01:00Z" w:initials="JJ">
     <w:p>
       <w:pPr>
         <w:pStyle w:val="CommentText"/>
@@ -10380,15 +11350,31 @@
       </w:r>
       <w:proofErr w:type="gramStart"/>
       <w:r>
-        <w:t>does</w:t>
+        <w:t>shouldn't</w:t>
       </w:r>
       <w:proofErr w:type="gramEnd"/>
       <w:r>
-        <w:t xml:space="preserve"> excel puke on this?</w:t>
+        <w:t xml:space="preserve"> this be above the print statement?  </w:t>
+      </w:r>
+      <w:proofErr w:type="gramStart"/>
+      <w:r>
+        <w:t>looks</w:t>
+      </w:r>
+      <w:proofErr w:type="gramEnd"/>
+      <w:r>
+        <w:t xml:space="preserve"> like the print statement is showing the column names as it's set after the </w:t>
+      </w:r>
+      <w:proofErr w:type="spellStart"/>
+      <w:r>
+        <w:t>the</w:t>
+      </w:r>
+      <w:proofErr w:type="spellEnd"/>
+      <w:r>
+        <w:t xml:space="preserve"> print statement.</w:t>
       </w:r>
     </w:p>
   </w:comment>
-  <w:comment w:id="6" w:author="Jay Jacobs" w:date="2013-07-14T20:10:00Z" w:initials="JJ">
+  <w:comment w:id="6" w:author="Jay Jacobs" w:date="2013-07-14T20:02:00Z" w:initials="JJ">
     <w:p>
       <w:pPr>
         <w:pStyle w:val="CommentText"/>
@@ -10400,7 +11386,742 @@
         <w:annotationRef/>
       </w:r>
       <w:r>
-        <w:t>I may just call out "descriptive statistics" as the summary is a standard "five number summary" + mean that Tukey defines in his EDA approach and includes min, max and the quartiles.  Note there is no mode.  I may even consider not showing the mode as it is rarely useful. (hence why it's not in core R)</w:t>
+        <w:t>I don't think the concept of a "data frame" has been discussed anywhere.  Think that's something we should define a bit more?</w:t>
+      </w:r>
+    </w:p>
+  </w:comment>
+  <w:comment w:id="7" w:author="Jay Jacobs" w:date="2013-07-14T20:03:00Z" w:initials="JJ">
+    <w:p>
+      <w:pPr>
+        <w:pStyle w:val="CommentText"/>
+      </w:pPr>
+      <w:r>
+        <w:rPr>
+          <w:rStyle w:val="CommentReference"/>
+        </w:rPr>
+        <w:annotationRef/>
+      </w:r>
+      <w:proofErr w:type="gramStart"/>
+      <w:r>
+        <w:t>does</w:t>
+      </w:r>
+      <w:proofErr w:type="gramEnd"/>
+      <w:r>
+        <w:t xml:space="preserve"> excel puke on this?</w:t>
+      </w:r>
+    </w:p>
+  </w:comment>
+  <w:comment w:id="8" w:author="Jay Jacobs" w:date="2013-07-15T19:31:00Z" w:initials="JJ">
+    <w:p>
+      <w:pPr>
+        <w:pStyle w:val="CommentText"/>
+      </w:pPr>
+      <w:r>
+        <w:rPr>
+          <w:rStyle w:val="CommentReference"/>
+        </w:rPr>
+        <w:annotationRef/>
+      </w:r>
+      <w:proofErr w:type="gramStart"/>
+      <w:r>
+        <w:t>isn't</w:t>
+      </w:r>
+      <w:proofErr w:type="gramEnd"/>
+      <w:r>
+        <w:t xml:space="preserve"> it more "host" classification (identified by IP), as in "this is a scanning host with this IP"</w:t>
+      </w:r>
+    </w:p>
+  </w:comment>
+  <w:comment w:id="9" w:author="Jay Jacobs" w:date="2013-07-15T19:32:00Z" w:initials="JJ">
+    <w:p>
+      <w:pPr>
+        <w:pStyle w:val="CommentText"/>
+      </w:pPr>
+      <w:r>
+        <w:rPr>
+          <w:rStyle w:val="CommentReference"/>
+        </w:rPr>
+        <w:annotationRef/>
+      </w:r>
+      <w:r>
+        <w:t>I may just call out "descriptive statistics" as the summary is a standard "five number summary" + mean that Tukey defines in his EDA approach and includes min, max and the quartiles.  Note there is no mode.  I may even consider not showing the mode as it is rarely useful. (</w:t>
+      </w:r>
+      <w:proofErr w:type="gramStart"/>
+      <w:r>
+        <w:t>hence</w:t>
+      </w:r>
+      <w:proofErr w:type="gramEnd"/>
+      <w:r>
+        <w:t xml:space="preserve"> why it's not in core R) - plus mode on continuous variables is problematic.  I would just stick to table and/or stem-n-leaf plots.</w:t>
+      </w:r>
+    </w:p>
+    <w:p>
+      <w:pPr>
+        <w:pStyle w:val="CommentText"/>
+      </w:pPr>
+      <w:proofErr w:type="spellStart"/>
+      <w:r>
+        <w:t>Thi</w:t>
+      </w:r>
+      <w:proofErr w:type="spellEnd"/>
+      <w:r>
+        <w:t>nking about this more.  I may even do a call-out box here and describe, range, mix, max, mean, median, mode and percentiles. (</w:t>
+      </w:r>
+      <w:proofErr w:type="gramStart"/>
+      <w:r>
+        <w:t>but</w:t>
+      </w:r>
+      <w:proofErr w:type="gramEnd"/>
+      <w:r>
+        <w:t xml:space="preserve"> I still would not seek the mode)</w:t>
+      </w:r>
+    </w:p>
+  </w:comment>
+  <w:comment w:id="10" w:author="Jay Jacobs" w:date="2013-07-15T19:37:00Z" w:initials="JJ">
+    <w:p>
+      <w:pPr>
+        <w:pStyle w:val="CommentText"/>
+      </w:pPr>
+      <w:r>
+        <w:rPr>
+          <w:rStyle w:val="CommentReference"/>
+        </w:rPr>
+        <w:annotationRef/>
+      </w:r>
+      <w:r>
+        <w:t xml:space="preserve">I </w:t>
+      </w:r>
+      <w:proofErr w:type="spellStart"/>
+      <w:r>
+        <w:t>wo</w:t>
+      </w:r>
+      <w:proofErr w:type="spellEnd"/>
+      <w:r>
+        <w:t>rry about embedded commands like this... Is this terribly confusing?</w:t>
+      </w:r>
+    </w:p>
+  </w:comment>
+  <w:comment w:id="11" w:author="Jay Jacobs" w:date="2013-07-15T19:41:00Z" w:initials="JJ">
+    <w:p>
+      <w:pPr>
+        <w:pStyle w:val="CommentText"/>
+      </w:pPr>
+      <w:r>
+        <w:rPr>
+          <w:rStyle w:val="CommentReference"/>
+        </w:rPr>
+        <w:annotationRef/>
+      </w:r>
+      <w:r>
+        <w:t xml:space="preserve">WHOLE LOT of space taking up by this output, okay if you </w:t>
+      </w:r>
+      <w:proofErr w:type="spellStart"/>
+      <w:r>
+        <w:t xml:space="preserve">are </w:t>
+      </w:r>
+      <w:proofErr w:type="spellEnd"/>
+      <w:r>
+        <w:t xml:space="preserve">low on material, but I think we have plenty to go into this chapter.  Try doing: </w:t>
+      </w:r>
+    </w:p>
+    <w:p>
+      <w:pPr>
+        <w:pStyle w:val="CommentText"/>
+      </w:pPr>
+      <w:proofErr w:type="gramStart"/>
+      <w:r>
+        <w:t>head</w:t>
+      </w:r>
+      <w:proofErr w:type="gramEnd"/>
+      <w:r>
+        <w:t>(sort(table(</w:t>
+      </w:r>
+      <w:proofErr w:type="spellStart"/>
+      <w:r>
+        <w:t>av$Type</w:t>
+      </w:r>
+      <w:proofErr w:type="spellEnd"/>
+      <w:r>
+        <w:t xml:space="preserve">), decreasing=T)) </w:t>
+      </w:r>
+    </w:p>
+    <w:p>
+      <w:pPr>
+        <w:pStyle w:val="CommentText"/>
+      </w:pPr>
+      <w:r>
+        <w:t>Scanning Host Malware Domain     Malware IP</w:t>
+      </w:r>
+    </w:p>
+    <w:p>
+      <w:pPr>
+        <w:pStyle w:val="CommentText"/>
+      </w:pPr>
+      <w:r>
+        <w:t xml:space="preserve">       234179           9274           6470</w:t>
+      </w:r>
+    </w:p>
+    <w:p>
+      <w:pPr>
+        <w:pStyle w:val="CommentText"/>
+      </w:pPr>
+    </w:p>
+  </w:comment>
+  <w:comment w:id="12" w:author="Jay Jacobs" w:date="2013-07-15T19:55:00Z" w:initials="JJ">
+    <w:p>
+      <w:pPr>
+        <w:pStyle w:val="CommentText"/>
+      </w:pPr>
+      <w:r>
+        <w:rPr>
+          <w:rStyle w:val="CommentReference"/>
+        </w:rPr>
+        <w:annotationRef/>
+      </w:r>
+      <w:proofErr w:type="spellStart"/>
+      <w:r>
+        <w:t xml:space="preserve">Ya know, as I look at this, this is the third time you are doing the same thing.  I wonder if you don't </w:t>
+      </w:r>
+      <w:proofErr w:type="spellEnd"/>
+      <w:r>
+        <w:t>want to create a function again:</w:t>
+      </w:r>
+    </w:p>
+    <w:p>
+      <w:pPr>
+        <w:pStyle w:val="CommentText"/>
+      </w:pPr>
+      <w:proofErr w:type="spellStart"/>
+      <w:proofErr w:type="gramStart"/>
+      <w:r>
+        <w:t>headSummary</w:t>
+      </w:r>
+      <w:proofErr w:type="spellEnd"/>
+      <w:proofErr w:type="gramEnd"/>
+      <w:r>
+        <w:t xml:space="preserve"> &lt;- function(x, length=6) {</w:t>
+      </w:r>
+    </w:p>
+    <w:p>
+      <w:pPr>
+        <w:pStyle w:val="CommentText"/>
+      </w:pPr>
+      <w:r>
+        <w:t xml:space="preserve">  </w:t>
+      </w:r>
+      <w:proofErr w:type="spellStart"/>
+      <w:proofErr w:type="gramStart"/>
+      <w:r>
+        <w:t>x</w:t>
+      </w:r>
+      <w:proofErr w:type="gramEnd"/>
+      <w:r>
+        <w:t>.factor</w:t>
+      </w:r>
+      <w:proofErr w:type="spellEnd"/>
+      <w:r>
+        <w:t xml:space="preserve"> &lt;- summary(factor(x))  # count and organize the data</w:t>
+      </w:r>
+    </w:p>
+    <w:p>
+      <w:pPr>
+        <w:pStyle w:val="CommentText"/>
+      </w:pPr>
+      <w:r>
+        <w:t xml:space="preserve">  </w:t>
+      </w:r>
+      <w:proofErr w:type="spellStart"/>
+      <w:proofErr w:type="gramStart"/>
+      <w:r>
+        <w:t>x</w:t>
+      </w:r>
+      <w:proofErr w:type="gramEnd"/>
+      <w:r>
+        <w:t>.sorted</w:t>
+      </w:r>
+      <w:proofErr w:type="spellEnd"/>
+      <w:r>
+        <w:t xml:space="preserve"> &lt;- sort(</w:t>
+      </w:r>
+      <w:proofErr w:type="spellStart"/>
+      <w:r>
+        <w:t>x.factor</w:t>
+      </w:r>
+      <w:proofErr w:type="spellEnd"/>
+      <w:r>
+        <w:t>, decreasing=T)  # sort the table in descending order</w:t>
+      </w:r>
+    </w:p>
+    <w:p>
+      <w:pPr>
+        <w:pStyle w:val="CommentText"/>
+      </w:pPr>
+      <w:r>
+        <w:t xml:space="preserve">  </w:t>
+      </w:r>
+      <w:proofErr w:type="gramStart"/>
+      <w:r>
+        <w:t>head</w:t>
+      </w:r>
+      <w:proofErr w:type="gramEnd"/>
+      <w:r>
+        <w:t>(</w:t>
+      </w:r>
+      <w:proofErr w:type="spellStart"/>
+      <w:r>
+        <w:t>x.sorted</w:t>
+      </w:r>
+      <w:proofErr w:type="spellEnd"/>
+      <w:r>
+        <w:t>, length)  # show the first length values</w:t>
+      </w:r>
+    </w:p>
+    <w:p>
+      <w:pPr>
+        <w:pStyle w:val="CommentText"/>
+      </w:pPr>
+      <w:r>
+        <w:t>}</w:t>
+      </w:r>
+    </w:p>
+    <w:p>
+      <w:pPr>
+        <w:pStyle w:val="CommentText"/>
+      </w:pPr>
+    </w:p>
+  </w:comment>
+  <w:comment w:id="13" w:author="Jay Jacobs" w:date="2013-07-15T19:57:00Z" w:initials="JJ">
+    <w:p>
+      <w:pPr>
+        <w:pStyle w:val="CommentText"/>
+      </w:pPr>
+      <w:r>
+        <w:rPr>
+          <w:rStyle w:val="CommentReference"/>
+        </w:rPr>
+        <w:annotationRef/>
+      </w:r>
+      <w:r>
+        <w:t>This really does feel like we're wasting space.  I'd be open to hearing how this may be helpful though, I could be missing something.  But this one pythong example just spanned almost two pages, which isn't very "hello world"ish</w:t>
+      </w:r>
+    </w:p>
+  </w:comment>
+  <w:comment w:id="14" w:author="Jay Jacobs" w:date="2013-07-15T20:04:00Z" w:initials="JJ">
+    <w:p>
+      <w:pPr>
+        <w:pStyle w:val="CommentText"/>
+      </w:pPr>
+      <w:r>
+        <w:rPr>
+          <w:rStyle w:val="CommentReference"/>
+        </w:rPr>
+        <w:annotationRef/>
+      </w:r>
+      <w:r>
+        <w:t xml:space="preserve">I hate to say this, but perhaps in these early examples we pass on the color.  I feel like we should </w:t>
+      </w:r>
+      <w:proofErr w:type="spellStart"/>
+      <w:r>
+        <w:t xml:space="preserve">scrutinize and justify everything we are asking the reader to type.  Perhaps we should even explain every argument and field </w:t>
+      </w:r>
+      <w:proofErr w:type="spellEnd"/>
+      <w:r>
+        <w:t xml:space="preserve">too.  Is it necessary to do these 3 in 1? </w:t>
+      </w:r>
+    </w:p>
+  </w:comment>
+  <w:comment w:id="15" w:author="Jay Jacobs" w:date="2013-07-15T20:00:00Z" w:initials="JJ">
+    <w:p>
+      <w:pPr>
+        <w:pStyle w:val="CommentText"/>
+      </w:pPr>
+      <w:r>
+        <w:rPr>
+          <w:rStyle w:val="CommentReference"/>
+        </w:rPr>
+        <w:annotationRef/>
+      </w:r>
+      <w:r>
+        <w:t>Note, while running rstudio, I had the "preview" window kind of small.  For each call to "barplot" I got an error of "</w:t>
+      </w:r>
+      <w:r>
+        <w:rPr>
+          <w:rFonts w:ascii="Monaco" w:hAnsi="Monaco" w:cs="Courier"/>
+          <w:color w:val="C5060B"/>
+          <w:sz w:val="18"/>
+          <w:szCs w:val="18"/>
+        </w:rPr>
+        <w:t xml:space="preserve"> </w:t>
+      </w:r>
+      <w:r>
+        <w:t xml:space="preserve">Error in </w:t>
+      </w:r>
+      <w:proofErr w:type="spellStart"/>
+      <w:proofErr w:type="gramStart"/>
+      <w:r>
+        <w:t>plot.new</w:t>
+      </w:r>
+      <w:proofErr w:type="spellEnd"/>
+      <w:r>
+        <w:t>(</w:t>
+      </w:r>
+      <w:proofErr w:type="gramEnd"/>
+      <w:r>
+        <w:t xml:space="preserve">) : figure margins too large </w:t>
+      </w:r>
+      <w:r>
+        <w:t>"  meaning I had the graphics window too small, and putting 3 plots into one graphic means each plot was overwhelmed by the margin.</w:t>
+      </w:r>
+    </w:p>
+    <w:p>
+      <w:pPr>
+        <w:pStyle w:val="CommentText"/>
+      </w:pPr>
+    </w:p>
+    <w:p>
+      <w:pPr>
+        <w:pStyle w:val="CommentText"/>
+      </w:pPr>
+    </w:p>
+  </w:comment>
+  <w:comment w:id="16" w:author="Jay Jacobs" w:date="2013-07-15T20:05:00Z" w:initials="JJ">
+    <w:p>
+      <w:pPr>
+        <w:pStyle w:val="CommentText"/>
+      </w:pPr>
+      <w:r>
+        <w:rPr>
+          <w:rStyle w:val="CommentReference"/>
+        </w:rPr>
+        <w:annotationRef/>
+      </w:r>
+      <w:proofErr w:type="gramStart"/>
+      <w:r>
+        <w:t>are</w:t>
+      </w:r>
+      <w:proofErr w:type="gramEnd"/>
+      <w:r>
+        <w:t xml:space="preserve"> these individual plots?  If so, it's more reason not to combine them in R either.</w:t>
+      </w:r>
+    </w:p>
+  </w:comment>
+  <w:comment w:id="17" w:author="Jay Jacobs" w:date="2013-07-15T20:12:00Z" w:initials="JJ">
+    <w:p>
+      <w:pPr>
+        <w:pStyle w:val="CommentText"/>
+      </w:pPr>
+      <w:r>
+        <w:rPr>
+          <w:rStyle w:val="CommentReference"/>
+        </w:rPr>
+        <w:annotationRef/>
+      </w:r>
+      <w:r>
+        <w:t>I don't think it does, I would expect more eastern Europe and makes me wonder if there is bias in the data.  Any chance you could show a proportion of the IP's that are CN and US?</w:t>
+      </w:r>
+    </w:p>
+    <w:p>
+      <w:pPr>
+        <w:pStyle w:val="CommentText"/>
+      </w:pPr>
+      <w:proofErr w:type="gramStart"/>
+      <w:r>
+        <w:t>foo</w:t>
+      </w:r>
+      <w:proofErr w:type="gramEnd"/>
+      <w:r>
+        <w:t xml:space="preserve"> &lt;- sort(table(</w:t>
+      </w:r>
+      <w:proofErr w:type="spellStart"/>
+      <w:r>
+        <w:t>av$Country</w:t>
+      </w:r>
+      <w:proofErr w:type="spellEnd"/>
+      <w:r>
+        <w:t>), decreasing=T)</w:t>
+      </w:r>
+    </w:p>
+    <w:p>
+      <w:pPr>
+        <w:pStyle w:val="CommentText"/>
+      </w:pPr>
+      <w:proofErr w:type="gramStart"/>
+      <w:r>
+        <w:t>sum</w:t>
+      </w:r>
+      <w:proofErr w:type="gramEnd"/>
+      <w:r>
+        <w:t>(foo[1:2])/sum(foo)</w:t>
+      </w:r>
+    </w:p>
+    <w:p>
+      <w:pPr>
+        <w:pStyle w:val="CommentText"/>
+      </w:pPr>
+      <w:r>
+        <w:t xml:space="preserve"> [1] 0.4600058</w:t>
+      </w:r>
+    </w:p>
+    <w:p>
+      <w:pPr>
+        <w:pStyle w:val="CommentText"/>
+      </w:pPr>
+      <w:r>
+        <w:t xml:space="preserve">So, 46% is from US and CN, with Turkey, Unknown, Germany and </w:t>
+      </w:r>
+      <w:proofErr w:type="spellStart"/>
+      <w:r>
+        <w:t>Netherl</w:t>
+      </w:r>
+      <w:proofErr w:type="spellEnd"/>
+      <w:r>
+        <w:t>ands adding another 16% of the total IP addresses.</w:t>
+      </w:r>
+    </w:p>
+    <w:p>
+      <w:pPr>
+        <w:pStyle w:val="CommentText"/>
+      </w:pPr>
+      <w:r>
+        <w:t xml:space="preserve">NOTE: I think it is really interesting to call out the countries and talk about them.  It makes it a bit more tangible. </w:t>
+      </w:r>
+    </w:p>
+  </w:comment>
+  <w:comment w:id="18" w:author="Jay Jacobs" w:date="2013-07-15T20:15:00Z" w:initials="JJ">
+    <w:p>
+      <w:pPr>
+        <w:pStyle w:val="CommentText"/>
+      </w:pPr>
+      <w:r>
+        <w:rPr>
+          <w:rStyle w:val="CommentReference"/>
+        </w:rPr>
+        <w:annotationRef/>
+      </w:r>
+      <w:r>
+        <w:t>It may be worth noting that this does decidly looks biased.  Either the sample is biased (</w:t>
+      </w:r>
+      <w:proofErr w:type="spellStart"/>
+      <w:r>
+        <w:t xml:space="preserve">could we expect every bad host to have the same chance of making it on the list?)  Or, more likely, this is being assinged by humans who for whatever reason skip over 2. </w:t>
+      </w:r>
+      <w:proofErr w:type="spellEnd"/>
+      <w:r>
+        <w:t xml:space="preserve">If </w:t>
+      </w:r>
+      <w:proofErr w:type="spellStart"/>
+      <w:r>
+        <w:t>th</w:t>
+      </w:r>
+      <w:proofErr w:type="spellEnd"/>
+      <w:r>
+        <w:t xml:space="preserve">is were a "random sample" we should not see such a change between 2-3 and 3-4 like this.  I say BIAS, (and maybe we want a side bar on an </w:t>
+      </w:r>
+      <w:proofErr w:type="spellStart"/>
+      <w:r>
+        <w:t xml:space="preserve">intro to </w:t>
+      </w:r>
+      <w:proofErr w:type="spellEnd"/>
+      <w:r>
+        <w:t>sample bias?   Either way, the lack of consistent flow, and the bimodal distribution is something that caught my attention.</w:t>
+      </w:r>
+    </w:p>
+  </w:comment>
+  <w:comment w:id="19" w:author="Jay Jacobs" w:date="2013-07-15T20:17:00Z" w:initials="JJ">
+    <w:p>
+      <w:pPr>
+        <w:pStyle w:val="CommentText"/>
+      </w:pPr>
+      <w:r>
+        <w:rPr>
+          <w:rStyle w:val="CommentReference"/>
+        </w:rPr>
+        <w:annotationRef/>
+      </w:r>
+      <w:r>
+        <w:t>I thought Risk was 1-7  (I just checked)</w:t>
+      </w:r>
+    </w:p>
+  </w:comment>
+  <w:comment w:id="20" w:author="Jay Jacobs" w:date="2013-07-15T20:17:00Z" w:initials="JJ">
+    <w:p>
+      <w:pPr>
+        <w:pStyle w:val="CommentText"/>
+      </w:pPr>
+      <w:r>
+        <w:rPr>
+          <w:rStyle w:val="CommentReference"/>
+        </w:rPr>
+        <w:annotationRef/>
+      </w:r>
+      <w:r>
+        <w:t>I don't understand this comment.  We could project them into a classification with any range, couldn't we?</w:t>
+      </w:r>
+    </w:p>
+  </w:comment>
+  <w:comment w:id="21" w:author="Jay Jacobs" w:date="2013-07-15T20:23:00Z" w:initials="JJ">
+    <w:p>
+      <w:pPr>
+        <w:pStyle w:val="CommentText"/>
+      </w:pPr>
+      <w:r>
+        <w:rPr>
+          <w:rStyle w:val="CommentReference"/>
+        </w:rPr>
+        <w:annotationRef/>
+      </w:r>
+      <w:r>
+        <w:t>I like where this is going, So rather than talk about Very Low to Very High classifications, let's just make it "Things we care about" and "things we don't care about" and figure out where to set a threshold.  I am going to type in the word doc now.</w:t>
+      </w:r>
+    </w:p>
+  </w:comment>
+  <w:comment w:id="22" w:author="Jay Jacobs" w:date="2013-07-15T20:49:00Z" w:initials="JJ">
+    <w:p>
+      <w:pPr>
+        <w:pStyle w:val="CommentText"/>
+      </w:pPr>
+      <w:r>
+        <w:rPr>
+          <w:rStyle w:val="CommentReference"/>
+        </w:rPr>
+        <w:annotationRef/>
+      </w:r>
+      <w:r>
+        <w:t xml:space="preserve">This is </w:t>
+      </w:r>
+      <w:proofErr w:type="spellStart"/>
+      <w:r>
+        <w:t>dependan</w:t>
+      </w:r>
+      <w:proofErr w:type="spellEnd"/>
+      <w:r>
+        <w:t>t on previous code.  I skimmed ahead and then found I had to go back.  It'd be good if all the examples went off the one core dataframe (perhaps?).</w:t>
+      </w:r>
+    </w:p>
+  </w:comment>
+  <w:comment w:id="23" w:author="Jay Jacobs" w:date="2013-07-15T20:52:00Z" w:initials="JJ">
+    <w:p>
+      <w:pPr>
+        <w:pStyle w:val="CommentText"/>
+      </w:pPr>
+      <w:r>
+        <w:rPr>
+          <w:rStyle w:val="CommentReference"/>
+        </w:rPr>
+        <w:annotationRef/>
+      </w:r>
+      <w:r>
+        <w:t xml:space="preserve">I wonder if we want to break out the types and then correlate the various ratings with those as well.. </w:t>
+      </w:r>
+      <w:proofErr w:type="gramStart"/>
+      <w:r>
+        <w:t>e</w:t>
+      </w:r>
+      <w:proofErr w:type="gramEnd"/>
+      <w:r>
+        <w:t>.g. are scanning hosts always risk=2?</w:t>
+      </w:r>
+    </w:p>
+  </w:comment>
+  <w:comment w:id="24" w:author="Jay Jacobs" w:date="2013-07-15T20:53:00Z" w:initials="JJ">
+    <w:p>
+      <w:pPr>
+        <w:pStyle w:val="CommentText"/>
+      </w:pPr>
+      <w:r>
+        <w:rPr>
+          <w:rStyle w:val="CommentReference"/>
+        </w:rPr>
+        <w:annotationRef/>
+      </w:r>
+      <w:r>
+        <w:t>I have been highlighting these, if we change the chapter title or something I wanted to go back and verify these references.</w:t>
+      </w:r>
+    </w:p>
+  </w:comment>
+  <w:comment w:id="25" w:author="Jay Jacobs" w:date="2013-07-15T20:54:00Z" w:initials="JJ">
+    <w:p>
+      <w:pPr>
+        <w:pStyle w:val="CommentText"/>
+      </w:pPr>
+      <w:r>
+        <w:rPr>
+          <w:rStyle w:val="CommentReference"/>
+        </w:rPr>
+        <w:annotationRef/>
+      </w:r>
+      <w:proofErr w:type="spellStart"/>
+      <w:r>
+        <w:t>Mayb</w:t>
+      </w:r>
+      <w:proofErr w:type="spellEnd"/>
+      <w:r>
+        <w:t>e we could stick with this data for the duration of the chapter and not introduce any extraneous data?</w:t>
+      </w:r>
+    </w:p>
+  </w:comment>
+  <w:comment w:id="26" w:author="Jay Jacobs" w:date="2013-07-15T20:55:00Z" w:initials="JJ">
+    <w:p>
+      <w:pPr>
+        <w:pStyle w:val="CommentText"/>
+      </w:pPr>
+      <w:r>
+        <w:rPr>
+          <w:rStyle w:val="CommentReference"/>
+        </w:rPr>
+        <w:annotationRef/>
+      </w:r>
+      <w:proofErr w:type="gramStart"/>
+      <w:r>
+        <w:t>this</w:t>
+      </w:r>
+      <w:proofErr w:type="gramEnd"/>
+      <w:r>
+        <w:t xml:space="preserve"> is dropped out of context and is really an inside statement - meaning most readers may not grok the intent of these words.</w:t>
+      </w:r>
+    </w:p>
+  </w:comment>
+  <w:comment w:id="27" w:author="Jay Jacobs" w:date="2013-07-15T20:56:00Z" w:initials="JJ">
+    <w:p>
+      <w:pPr>
+        <w:pStyle w:val="CommentText"/>
+      </w:pPr>
+      <w:r>
+        <w:rPr>
+          <w:rStyle w:val="CommentReference"/>
+        </w:rPr>
+        <w:annotationRef/>
+      </w:r>
+      <w:proofErr w:type="spellStart"/>
+      <w:proofErr w:type="gramStart"/>
+      <w:r>
+        <w:t>sp</w:t>
+      </w:r>
+      <w:proofErr w:type="spellEnd"/>
+      <w:proofErr w:type="gramEnd"/>
+      <w:r>
+        <w:t>lain this again?</w:t>
+      </w:r>
+    </w:p>
+  </w:comment>
+  <w:comment w:id="28" w:author="Jay Jacobs" w:date="2013-07-15T20:57:00Z" w:initials="JJ">
+    <w:p>
+      <w:pPr>
+        <w:pStyle w:val="CommentText"/>
+      </w:pPr>
+      <w:r>
+        <w:rPr>
+          <w:rStyle w:val="CommentReference"/>
+        </w:rPr>
+        <w:annotationRef/>
+      </w:r>
+      <w:proofErr w:type="gramStart"/>
+      <w:r>
+        <w:t>now</w:t>
+      </w:r>
+      <w:proofErr w:type="gramEnd"/>
+      <w:r>
+        <w:t xml:space="preserve"> shown?  or NOT shown?</w:t>
       </w:r>
     </w:p>
   </w:comment>
@@ -13293,7 +15014,6 @@
   <w:style w:type="character" w:default="1" w:styleId="DefaultParagraphFont">
     <w:name w:val="Default Paragraph Font"/>
     <w:uiPriority w:val="1"/>
-    <w:semiHidden/>
     <w:unhideWhenUsed/>
   </w:style>
   <w:style w:type="table" w:default="1" w:styleId="TableNormal">
@@ -33076,7 +34796,6 @@
   <w:style w:type="character" w:default="1" w:styleId="DefaultParagraphFont">
     <w:name w:val="Default Paragraph Font"/>
     <w:uiPriority w:val="1"/>
-    <w:semiHidden/>
     <w:unhideWhenUsed/>
   </w:style>
   <w:style w:type="table" w:default="1" w:styleId="TableNormal">
@@ -52843,7 +54562,7 @@
 </file>
 
 <file path=customXml/itemProps1.xml><?xml version="1.0" encoding="utf-8"?>
-<ds:datastoreItem xmlns:ds="http://schemas.openxmlformats.org/officeDocument/2006/customXml" ds:itemID="{9C212761-BDAE-E647-96FB-C46D24DB9C2F}">
+<ds:datastoreItem xmlns:ds="http://schemas.openxmlformats.org/officeDocument/2006/customXml" ds:itemID="{8443DD2C-F43E-6846-836E-AC91E93AC5C0}">
   <ds:schemaRefs>
     <ds:schemaRef ds:uri="http://schemas.openxmlformats.org/officeDocument/2006/bibliography"/>
   </ds:schemaRefs>

</xml_diff>